<commit_message>
Updated and fixed name
</commit_message>
<xml_diff>
--- a/Resume-Template.docx
+++ b/Resume-Template.docx
@@ -14,7 +14,19 @@
         <w:rPr>
           <w:color w:val="0064C8"/>
         </w:rPr>
-        <w:t>John Akujobi</w:t>
+        <w:t>First</w:t>
+      </w:r>
+      <w:r>
+        <w:rPr>
+          <w:color w:val="0064C8"/>
+        </w:rPr>
+        <w:t xml:space="preserve"> </w:t>
+      </w:r>
+      <w:r>
+        <w:rPr>
+          <w:color w:val="0064C8"/>
+        </w:rPr>
+        <w:t>Last</w:t>
       </w:r>
     </w:p>
     <w:p>
@@ -81,16 +93,15 @@
         </w:rPr>
       </w:pPr>
       <w:r>
-        <w:t>•</w:t>
-      </w:r>
-      <w:r>
-        <w:t xml:space="preserve"> </w:t>
+        <w:t xml:space="preserve">• </w:t>
       </w:r>
       <w:hyperlink r:id="rId6" w:history="1">
         <w:r>
           <w:rPr>
             <w:rStyle w:val="Hyperlink"/>
+            <w:color w:val="auto"/>
             <w:szCs w:val="20"/>
+            <w:u w:val="none"/>
           </w:rPr>
           <w:t>email@email.com</w:t>
         </w:r>
@@ -496,20 +507,50 @@
           <w:sz w:val="20"/>
           <w:szCs w:val="20"/>
         </w:rPr>
-        <w:t>South Dakota State University (SDSU),</w:t>
-      </w:r>
-      <w:r>
-        <w:rPr>
+        <w:t>Name of University</w:t>
+      </w:r>
+      <w:r>
+        <w:rPr>
+          <w:b/>
+          <w:bCs/>
           <w:sz w:val="20"/>
           <w:szCs w:val="20"/>
         </w:rPr>
-        <w:t xml:space="preserve"> Brookings, South Dakota</w:t>
+        <w:t xml:space="preserve"> (SDSU),</w:t>
       </w:r>
       <w:r>
         <w:rPr>
           <w:sz w:val="20"/>
           <w:szCs w:val="20"/>
         </w:rPr>
+        <w:t xml:space="preserve"> </w:t>
+      </w:r>
+      <w:r>
+        <w:rPr>
+          <w:sz w:val="20"/>
+          <w:szCs w:val="20"/>
+        </w:rPr>
+        <w:t>City</w:t>
+      </w:r>
+      <w:r>
+        <w:rPr>
+          <w:sz w:val="20"/>
+          <w:szCs w:val="20"/>
+        </w:rPr>
+        <w:t xml:space="preserve">, </w:t>
+      </w:r>
+      <w:r>
+        <w:rPr>
+          <w:sz w:val="20"/>
+          <w:szCs w:val="20"/>
+        </w:rPr>
+        <w:t>State</w:t>
+      </w:r>
+      <w:r>
+        <w:rPr>
+          <w:sz w:val="20"/>
+          <w:szCs w:val="20"/>
+        </w:rPr>
         <w:tab/>
       </w:r>
       <w:r>
@@ -559,8 +600,30 @@
           <w:sz w:val="20"/>
           <w:szCs w:val="20"/>
         </w:rPr>
+        <w:tab/>
+      </w:r>
+      <w:r>
+        <w:rPr>
+          <w:sz w:val="20"/>
+          <w:szCs w:val="20"/>
+        </w:rPr>
+        <w:tab/>
+      </w:r>
+      <w:r>
+        <w:rPr>
+          <w:sz w:val="20"/>
+          <w:szCs w:val="20"/>
+        </w:rPr>
+        <w:tab/>
+      </w:r>
+      <w:r>
+        <w:rPr>
+          <w:sz w:val="20"/>
+          <w:szCs w:val="20"/>
+        </w:rPr>
         <w:t xml:space="preserve">CGPA: </w:t>
       </w:r>
+      <w:proofErr w:type="gramStart"/>
       <w:r>
         <w:rPr>
           <w:b/>
@@ -586,7 +649,17 @@
           <w:sz w:val="20"/>
           <w:szCs w:val="20"/>
         </w:rPr>
-        <w:t>##</w:t>
+        <w:t>#</w:t>
+      </w:r>
+      <w:proofErr w:type="gramEnd"/>
+      <w:r>
+        <w:rPr>
+          <w:b/>
+          <w:bCs/>
+          <w:sz w:val="20"/>
+          <w:szCs w:val="20"/>
+        </w:rPr>
+        <w:t>#</w:t>
       </w:r>
       <w:r>
         <w:rPr>
@@ -718,7 +791,39 @@
           <w:rFonts w:eastAsia="Times New Roman" w:cs="Times New Roman"/>
           <w:szCs w:val="20"/>
         </w:rPr>
-        <w:t xml:space="preserve">C, C++, </w:t>
+        <w:t xml:space="preserve">List the programming languages or tools that you are skilled in </w:t>
+      </w:r>
+      <w:proofErr w:type="spellStart"/>
+      <w:proofErr w:type="gramStart"/>
+      <w:r>
+        <w:rPr>
+          <w:rFonts w:eastAsia="Times New Roman" w:cs="Times New Roman"/>
+          <w:szCs w:val="20"/>
+        </w:rPr>
+        <w:t>e.g</w:t>
+      </w:r>
+      <w:proofErr w:type="spellEnd"/>
+      <w:r>
+        <w:rPr>
+          <w:rFonts w:eastAsia="Times New Roman" w:cs="Times New Roman"/>
+          <w:szCs w:val="20"/>
+        </w:rPr>
+        <w:t xml:space="preserve"> </w:t>
+      </w:r>
+      <w:r>
+        <w:rPr>
+          <w:rFonts w:eastAsia="Times New Roman" w:cs="Times New Roman"/>
+          <w:szCs w:val="20"/>
+        </w:rPr>
+        <w:t>,</w:t>
+      </w:r>
+      <w:proofErr w:type="gramEnd"/>
+      <w:r>
+        <w:rPr>
+          <w:rFonts w:eastAsia="Times New Roman" w:cs="Times New Roman"/>
+          <w:szCs w:val="20"/>
+        </w:rPr>
+        <w:t xml:space="preserve"> C++, </w:t>
       </w:r>
       <w:r>
         <w:rPr>
@@ -739,35 +844,7 @@
           <w:rFonts w:eastAsia="Times New Roman" w:cs="Times New Roman"/>
           <w:szCs w:val="20"/>
         </w:rPr>
-        <w:t xml:space="preserve">System Verilog, Assembly Language, </w:t>
-      </w:r>
-      <w:r>
-        <w:rPr>
-          <w:rFonts w:eastAsia="Times New Roman" w:cs="Times New Roman"/>
-          <w:szCs w:val="20"/>
-        </w:rPr>
-        <w:t xml:space="preserve">GitHub, Visual Studio Code, </w:t>
-      </w:r>
-      <w:r>
-        <w:rPr>
-          <w:rFonts w:eastAsia="Times New Roman" w:cs="Times New Roman"/>
-          <w:szCs w:val="20"/>
-        </w:rPr>
-        <w:t xml:space="preserve">Docker, </w:t>
-      </w:r>
-      <w:r>
-        <w:rPr>
-          <w:rFonts w:eastAsia="Times New Roman" w:cs="Times New Roman"/>
-          <w:szCs w:val="20"/>
-        </w:rPr>
-        <w:t>Linux</w:t>
-      </w:r>
-      <w:r>
-        <w:rPr>
-          <w:rFonts w:eastAsia="Times New Roman" w:cs="Times New Roman"/>
-          <w:szCs w:val="20"/>
-        </w:rPr>
-        <w:t>, Copilot AI.</w:t>
+        <w:t>System Verilog</w:t>
       </w:r>
     </w:p>
     <w:p>
@@ -904,7 +981,30 @@
           <w:rFonts w:eastAsia="Times New Roman" w:cs="Times New Roman"/>
           <w:szCs w:val="20"/>
         </w:rPr>
-        <w:t xml:space="preserve">Cycling, Badminton, Chess, </w:t>
+        <w:t xml:space="preserve">List your interests and other things you love doing </w:t>
+      </w:r>
+      <w:proofErr w:type="spellStart"/>
+      <w:r>
+        <w:rPr>
+          <w:rFonts w:eastAsia="Times New Roman" w:cs="Times New Roman"/>
+          <w:szCs w:val="20"/>
+        </w:rPr>
+        <w:t>e.g</w:t>
+      </w:r>
+      <w:proofErr w:type="spellEnd"/>
+      <w:r>
+        <w:rPr>
+          <w:rFonts w:eastAsia="Times New Roman" w:cs="Times New Roman"/>
+          <w:szCs w:val="20"/>
+        </w:rPr>
+        <w:t xml:space="preserve"> Piano</w:t>
+      </w:r>
+      <w:r>
+        <w:rPr>
+          <w:rFonts w:eastAsia="Times New Roman" w:cs="Times New Roman"/>
+          <w:szCs w:val="20"/>
+        </w:rPr>
+        <w:t xml:space="preserve">, Badminton, Chess, </w:t>
       </w:r>
       <w:r>
         <w:rPr>
@@ -932,21 +1032,7 @@
           <w:rFonts w:eastAsia="Times New Roman" w:cs="Times New Roman"/>
           <w:szCs w:val="20"/>
         </w:rPr>
-        <w:t xml:space="preserve">FPS games, </w:t>
-      </w:r>
-      <w:r>
-        <w:rPr>
-          <w:rFonts w:eastAsia="Times New Roman" w:cs="Times New Roman"/>
-          <w:szCs w:val="20"/>
-        </w:rPr>
-        <w:t xml:space="preserve">Marvel MCU, </w:t>
-      </w:r>
-      <w:r>
-        <w:rPr>
-          <w:rFonts w:eastAsia="Times New Roman" w:cs="Times New Roman"/>
-          <w:szCs w:val="20"/>
-        </w:rPr>
-        <w:t>Guitar, Piano, Vocalist.</w:t>
+        <w:t>FPS games</w:t>
       </w:r>
     </w:p>
     <w:p>

</xml_diff>

<commit_message>
Added more inline instructions
</commit_message>
<xml_diff>
--- a/Resume-Template.docx
+++ b/Resume-Template.docx
@@ -10,6 +10,7 @@
           <w:color w:val="0064C8"/>
         </w:rPr>
       </w:pPr>
+      <w:commentRangeStart w:id="0"/>
       <w:r>
         <w:rPr>
           <w:color w:val="0064C8"/>
@@ -27,6 +28,17 @@
           <w:color w:val="0064C8"/>
         </w:rPr>
         <w:t>Last</w:t>
+      </w:r>
+      <w:commentRangeEnd w:id="0"/>
+      <w:r>
+        <w:rPr>
+          <w:rStyle w:val="CommentReference"/>
+          <w:rFonts w:eastAsiaTheme="minorHAnsi" w:cstheme="minorBidi"/>
+          <w:b w:val="0"/>
+          <w:bCs w:val="0"/>
+          <w:color w:val="auto"/>
+        </w:rPr>
+        <w:commentReference w:id="0"/>
       </w:r>
     </w:p>
     <w:p>
@@ -39,6 +51,7 @@
           <w:szCs w:val="20"/>
         </w:rPr>
       </w:pPr>
+      <w:commentRangeStart w:id="1"/>
       <w:r>
         <w:rPr>
           <w:b/>
@@ -46,6 +59,14 @@
           <w:szCs w:val="20"/>
         </w:rPr>
         <w:t>Position you are seeking</w:t>
+      </w:r>
+      <w:commentRangeEnd w:id="1"/>
+      <w:r>
+        <w:rPr>
+          <w:rStyle w:val="CommentReference"/>
+          <w:rFonts w:cstheme="minorBidi"/>
+        </w:rPr>
+        <w:commentReference w:id="1"/>
       </w:r>
     </w:p>
     <w:p>
@@ -72,7 +93,7 @@
       <w:r>
         <w:t xml:space="preserve"> </w:t>
       </w:r>
-      <w:hyperlink r:id="rId5">
+      <w:hyperlink r:id="rId9">
         <w:r>
           <w:rPr>
             <w:rStyle w:val="Hyperlink"/>
@@ -95,7 +116,7 @@
       <w:r>
         <w:t xml:space="preserve">• </w:t>
       </w:r>
-      <w:hyperlink r:id="rId6" w:history="1">
+      <w:hyperlink r:id="rId10" w:history="1">
         <w:r>
           <w:rPr>
             <w:rStyle w:val="Hyperlink"/>
@@ -134,6 +155,7 @@
         </w:rPr>
         <w:t xml:space="preserve"> </w:t>
       </w:r>
+      <w:commentRangeStart w:id="2"/>
       <w:r>
         <w:rPr>
           <w:szCs w:val="20"/>
@@ -152,6 +174,14 @@
         </w:rPr>
         <w:t>NEP-HONE</w:t>
       </w:r>
+      <w:commentRangeEnd w:id="2"/>
+      <w:r>
+        <w:rPr>
+          <w:rStyle w:val="CommentReference"/>
+          <w:rFonts w:cstheme="minorBidi"/>
+        </w:rPr>
+        <w:commentReference w:id="2"/>
+      </w:r>
     </w:p>
     <w:p>
       <w:pPr>
@@ -175,6 +205,7 @@
         </w:rPr>
         <w:t xml:space="preserve"> </w:t>
       </w:r>
+      <w:commentRangeStart w:id="3"/>
       <w:r>
         <w:rPr>
           <w:rFonts w:cs="Times New Roman"/>
@@ -209,6 +240,13 @@
           <w:szCs w:val="20"/>
         </w:rPr>
         <w:t>ZIPCODE</w:t>
+      </w:r>
+      <w:commentRangeEnd w:id="3"/>
+      <w:r>
+        <w:rPr>
+          <w:rStyle w:val="CommentReference"/>
+        </w:rPr>
+        <w:commentReference w:id="3"/>
       </w:r>
       <w:r>
         <w:rPr>
@@ -247,7 +285,7 @@
           <w:color w:val="auto"/>
         </w:rPr>
         <w:drawing>
-          <wp:anchor distT="0" distB="0" distL="114300" distR="114300" simplePos="0" relativeHeight="251659264" behindDoc="0" locked="0" layoutInCell="1" allowOverlap="1" wp14:anchorId="23432E2D" wp14:editId="31626BCE">
+          <wp:anchor distT="0" distB="0" distL="114300" distR="114300" simplePos="0" relativeHeight="251659264" behindDoc="0" locked="0" layoutInCell="1" allowOverlap="1" wp14:anchorId="23432E2D" wp14:editId="266F883B">
             <wp:simplePos x="0" y="0"/>
             <wp:positionH relativeFrom="margin">
               <wp:posOffset>6232071</wp:posOffset>
@@ -272,7 +310,7 @@
                     </pic:cNvPicPr>
                   </pic:nvPicPr>
                   <pic:blipFill>
-                    <a:blip r:embed="rId7" cstate="print">
+                    <a:blip r:embed="rId11" cstate="print">
                       <a:extLst>
                         <a:ext uri="{28A0092B-C50C-407E-A947-70E740481C1C}">
                           <a14:useLocalDpi xmlns:a14="http://schemas.microsoft.com/office/drawing/2010/main" val="0"/>
@@ -312,38 +350,63 @@
       <w:r>
         <w:t xml:space="preserve"> </w:t>
       </w:r>
-      <w:hyperlink r:id="rId8">
-        <w:r>
-          <w:rPr>
-            <w:rStyle w:val="Hyperlink"/>
-            <w:rFonts w:cs="Times New Roman"/>
-            <w:color w:val="auto"/>
-            <w:szCs w:val="20"/>
-            <w:u w:val="none"/>
-          </w:rPr>
-          <w:t>Li</w:t>
-        </w:r>
-        <w:r>
-          <w:rPr>
-            <w:rStyle w:val="Hyperlink"/>
-            <w:rFonts w:cs="Times New Roman"/>
-            <w:color w:val="auto"/>
-            <w:szCs w:val="20"/>
-            <w:u w:val="none"/>
-          </w:rPr>
-          <w:t>nkedin.com/in/</w:t>
-        </w:r>
-        <w:r>
-          <w:rPr>
-            <w:rStyle w:val="Hyperlink"/>
-            <w:rFonts w:cs="Times New Roman"/>
-            <w:color w:val="auto"/>
-            <w:szCs w:val="20"/>
-            <w:u w:val="none"/>
-          </w:rPr>
-          <w:t>username</w:t>
-        </w:r>
-      </w:hyperlink>
+      <w:commentRangeStart w:id="4"/>
+      <w:r>
+        <w:fldChar w:fldCharType="begin"/>
+      </w:r>
+      <w:r>
+        <w:instrText>HYPERLINK "http://linkedin.com/in/jakujobi" \h</w:instrText>
+      </w:r>
+      <w:r>
+        <w:fldChar w:fldCharType="separate"/>
+      </w:r>
+      <w:r>
+        <w:rPr>
+          <w:rStyle w:val="Hyperlink"/>
+          <w:rFonts w:cs="Times New Roman"/>
+          <w:color w:val="auto"/>
+          <w:szCs w:val="20"/>
+          <w:u w:val="none"/>
+        </w:rPr>
+        <w:t>Li</w:t>
+      </w:r>
+      <w:r>
+        <w:rPr>
+          <w:rStyle w:val="Hyperlink"/>
+          <w:rFonts w:cs="Times New Roman"/>
+          <w:color w:val="auto"/>
+          <w:szCs w:val="20"/>
+          <w:u w:val="none"/>
+        </w:rPr>
+        <w:t>nkedin.com/in/</w:t>
+      </w:r>
+      <w:r>
+        <w:rPr>
+          <w:rStyle w:val="Hyperlink"/>
+          <w:rFonts w:cs="Times New Roman"/>
+          <w:color w:val="auto"/>
+          <w:szCs w:val="20"/>
+          <w:u w:val="none"/>
+        </w:rPr>
+        <w:t>username</w:t>
+      </w:r>
+      <w:r>
+        <w:rPr>
+          <w:rStyle w:val="Hyperlink"/>
+          <w:rFonts w:cs="Times New Roman"/>
+          <w:color w:val="auto"/>
+          <w:szCs w:val="20"/>
+          <w:u w:val="none"/>
+        </w:rPr>
+        <w:fldChar w:fldCharType="end"/>
+      </w:r>
+      <w:commentRangeEnd w:id="4"/>
+      <w:r>
+        <w:rPr>
+          <w:rStyle w:val="CommentReference"/>
+        </w:rPr>
+        <w:commentReference w:id="4"/>
+      </w:r>
     </w:p>
     <w:p>
       <w:pPr>
@@ -516,20 +579,38 @@
           <w:sz w:val="20"/>
           <w:szCs w:val="20"/>
         </w:rPr>
-        <w:t xml:space="preserve"> (SDSU),</w:t>
-      </w:r>
-      <w:r>
-        <w:rPr>
+        <w:t xml:space="preserve"> (</w:t>
+      </w:r>
+      <w:r>
+        <w:rPr>
+          <w:b/>
+          <w:bCs/>
           <w:sz w:val="20"/>
           <w:szCs w:val="20"/>
         </w:rPr>
-        <w:t xml:space="preserve"> </w:t>
-      </w:r>
-      <w:r>
-        <w:rPr>
+        <w:t>Acronym</w:t>
+      </w:r>
+      <w:r>
+        <w:rPr>
+          <w:b/>
+          <w:bCs/>
           <w:sz w:val="20"/>
           <w:szCs w:val="20"/>
         </w:rPr>
+        <w:t>),</w:t>
+      </w:r>
+      <w:r>
+        <w:rPr>
+          <w:sz w:val="20"/>
+          <w:szCs w:val="20"/>
+        </w:rPr>
+        <w:t xml:space="preserve"> </w:t>
+      </w:r>
+      <w:r>
+        <w:rPr>
+          <w:sz w:val="20"/>
+          <w:szCs w:val="20"/>
+        </w:rPr>
         <w:t>City</w:t>
       </w:r>
       <w:r>
@@ -586,6 +667,13 @@
           <w:sz w:val="20"/>
           <w:szCs w:val="20"/>
         </w:rPr>
+        <w:t xml:space="preserve"> </w:t>
+      </w:r>
+      <w:r>
+        <w:rPr>
+          <w:sz w:val="20"/>
+          <w:szCs w:val="20"/>
+        </w:rPr>
         <w:tab/>
       </w:r>
       <w:r>
@@ -593,7 +681,7 @@
           <w:sz w:val="20"/>
           <w:szCs w:val="20"/>
         </w:rPr>
-        <w:t xml:space="preserve"> </w:t>
+        <w:tab/>
       </w:r>
       <w:r>
         <w:rPr>
@@ -607,23 +695,27 @@
           <w:sz w:val="20"/>
           <w:szCs w:val="20"/>
         </w:rPr>
-        <w:tab/>
-      </w:r>
-      <w:r>
-        <w:rPr>
+        <w:t xml:space="preserve">CGPA: </w:t>
+      </w:r>
+      <w:proofErr w:type="gramStart"/>
+      <w:r>
+        <w:rPr>
+          <w:b/>
+          <w:bCs/>
           <w:sz w:val="20"/>
           <w:szCs w:val="20"/>
         </w:rPr>
-        <w:tab/>
-      </w:r>
-      <w:r>
-        <w:rPr>
+        <w:t>#</w:t>
+      </w:r>
+      <w:r>
+        <w:rPr>
+          <w:b/>
+          <w:bCs/>
           <w:sz w:val="20"/>
           <w:szCs w:val="20"/>
         </w:rPr>
-        <w:t xml:space="preserve">CGPA: </w:t>
-      </w:r>
-      <w:proofErr w:type="gramStart"/>
+        <w:t>.</w:t>
+      </w:r>
       <w:r>
         <w:rPr>
           <w:b/>
@@ -633,6 +725,7 @@
         </w:rPr>
         <w:t>#</w:t>
       </w:r>
+      <w:proofErr w:type="gramEnd"/>
       <w:r>
         <w:rPr>
           <w:b/>
@@ -640,65 +733,95 @@
           <w:sz w:val="20"/>
           <w:szCs w:val="20"/>
         </w:rPr>
+        <w:t>#</w:t>
+      </w:r>
+      <w:r>
+        <w:rPr>
+          <w:sz w:val="20"/>
+          <w:szCs w:val="20"/>
+        </w:rPr>
+        <w:t>/4.0</w:t>
+      </w:r>
+    </w:p>
+    <w:p>
+      <w:pPr>
+        <w:spacing w:line="276" w:lineRule="auto"/>
+        <w:rPr>
+          <w:rFonts w:eastAsia="Times New Roman" w:cs="Times New Roman"/>
+          <w:szCs w:val="20"/>
+        </w:rPr>
+      </w:pPr>
+      <w:r>
+        <w:rPr>
+          <w:rFonts w:eastAsia="Times New Roman" w:cs="Times New Roman"/>
+          <w:szCs w:val="20"/>
+        </w:rPr>
+        <w:t xml:space="preserve">- </w:t>
+      </w:r>
+      <w:r>
+        <w:rPr>
+          <w:rFonts w:eastAsia="Times New Roman" w:cs="Times New Roman"/>
+          <w:szCs w:val="20"/>
+        </w:rPr>
+        <w:t xml:space="preserve">List your </w:t>
+      </w:r>
+      <w:r>
+        <w:rPr>
+          <w:rFonts w:eastAsia="Times New Roman" w:cs="Times New Roman"/>
+          <w:szCs w:val="20"/>
+        </w:rPr>
+        <w:t>minors</w:t>
+      </w:r>
+      <w:r>
+        <w:rPr>
+          <w:rFonts w:eastAsia="Times New Roman" w:cs="Times New Roman"/>
+          <w:szCs w:val="20"/>
+        </w:rPr>
+        <w:t xml:space="preserve"> and relevant educational achievement</w:t>
+      </w:r>
+    </w:p>
+    <w:p>
+      <w:pPr>
+        <w:spacing w:line="276" w:lineRule="auto"/>
+        <w:rPr>
+          <w:rFonts w:eastAsia="Times New Roman" w:cs="Times New Roman"/>
+          <w:szCs w:val="20"/>
+        </w:rPr>
+      </w:pPr>
+      <w:r>
+        <w:rPr>
+          <w:rFonts w:eastAsia="Times New Roman" w:cs="Times New Roman"/>
+          <w:szCs w:val="20"/>
+        </w:rPr>
+        <w:t xml:space="preserve">- </w:t>
+      </w:r>
+      <w:r>
+        <w:rPr>
+          <w:rFonts w:eastAsia="Times New Roman" w:cs="Times New Roman"/>
+          <w:szCs w:val="20"/>
+        </w:rPr>
+        <w:t>Mention specific honors or recognitions, such as "Dean’s List</w:t>
+      </w:r>
+      <w:r>
+        <w:rPr>
+          <w:rFonts w:eastAsia="Times New Roman" w:cs="Times New Roman"/>
+          <w:szCs w:val="20"/>
+        </w:rPr>
+        <w:t xml:space="preserve"> for 6 semesters</w:t>
+      </w:r>
+      <w:r>
+        <w:rPr>
+          <w:rFonts w:eastAsia="Times New Roman" w:cs="Times New Roman"/>
+          <w:szCs w:val="20"/>
+        </w:rPr>
+        <w:t>," "Summa Cum Laude," etc</w:t>
+      </w:r>
+      <w:r>
+        <w:rPr>
+          <w:rFonts w:eastAsia="Times New Roman" w:cs="Times New Roman"/>
+          <w:szCs w:val="20"/>
+        </w:rPr>
         <w:t>.</w:t>
-      </w:r>
-      <w:r>
-        <w:rPr>
-          <w:b/>
-          <w:bCs/>
-          <w:sz w:val="20"/>
-          <w:szCs w:val="20"/>
-        </w:rPr>
-        <w:t>#</w:t>
-      </w:r>
-      <w:proofErr w:type="gramEnd"/>
-      <w:r>
-        <w:rPr>
-          <w:b/>
-          <w:bCs/>
-          <w:sz w:val="20"/>
-          <w:szCs w:val="20"/>
-        </w:rPr>
-        <w:t>#</w:t>
-      </w:r>
-      <w:r>
-        <w:rPr>
-          <w:sz w:val="20"/>
-          <w:szCs w:val="20"/>
-        </w:rPr>
-        <w:t>/4.0</w:t>
-      </w:r>
-    </w:p>
-    <w:p>
-      <w:pPr>
-        <w:spacing w:line="276" w:lineRule="auto"/>
-        <w:rPr>
-          <w:rFonts w:eastAsia="Times New Roman" w:cs="Times New Roman"/>
-          <w:szCs w:val="20"/>
-        </w:rPr>
-      </w:pPr>
-      <w:r>
-        <w:rPr>
-          <w:rFonts w:eastAsia="Times New Roman" w:cs="Times New Roman"/>
-          <w:szCs w:val="20"/>
-        </w:rPr>
-        <w:t>- Achievement or responsibilities</w:t>
-      </w:r>
-    </w:p>
-    <w:p>
-      <w:pPr>
-        <w:spacing w:line="276" w:lineRule="auto"/>
-        <w:rPr>
-          <w:rFonts w:eastAsia="Times New Roman" w:cs="Times New Roman"/>
-          <w:szCs w:val="20"/>
-        </w:rPr>
-      </w:pPr>
-      <w:r>
-        <w:rPr>
-          <w:rFonts w:eastAsia="Times New Roman" w:cs="Times New Roman"/>
-          <w:szCs w:val="20"/>
-        </w:rPr>
-        <w:t>- Achievement or responsibilities</w:t>
       </w:r>
     </w:p>
     <w:p>
@@ -737,13 +860,7 @@
         <w:t xml:space="preserve"> </w:t>
       </w:r>
       <w:r>
-        <w:t>Course Title</w:t>
-      </w:r>
-      <w:r>
-        <w:t xml:space="preserve">, </w:t>
-      </w:r>
-      <w:r>
-        <w:t>Course Title, Course Title, Course Title, Course Title, Course Title, Course Title, Course Title</w:t>
+        <w:t>List 5-8 courses that are most relevant to the job you're applying for</w:t>
       </w:r>
       <w:r>
         <w:t>.</w:t>
@@ -791,60 +908,28 @@
           <w:rFonts w:eastAsia="Times New Roman" w:cs="Times New Roman"/>
           <w:szCs w:val="20"/>
         </w:rPr>
-        <w:t xml:space="preserve">List the programming languages or tools that you are skilled in </w:t>
-      </w:r>
-      <w:proofErr w:type="spellStart"/>
-      <w:proofErr w:type="gramStart"/>
-      <w:r>
-        <w:rPr>
-          <w:rFonts w:eastAsia="Times New Roman" w:cs="Times New Roman"/>
-          <w:szCs w:val="20"/>
-        </w:rPr>
-        <w:t>e.g</w:t>
-      </w:r>
-      <w:proofErr w:type="spellEnd"/>
-      <w:r>
-        <w:rPr>
-          <w:rFonts w:eastAsia="Times New Roman" w:cs="Times New Roman"/>
-          <w:szCs w:val="20"/>
-        </w:rPr>
-        <w:t xml:space="preserve"> </w:t>
-      </w:r>
-      <w:r>
-        <w:rPr>
-          <w:rFonts w:eastAsia="Times New Roman" w:cs="Times New Roman"/>
-          <w:szCs w:val="20"/>
-        </w:rPr>
-        <w:t>,</w:t>
-      </w:r>
-      <w:proofErr w:type="gramEnd"/>
-      <w:r>
-        <w:rPr>
-          <w:rFonts w:eastAsia="Times New Roman" w:cs="Times New Roman"/>
-          <w:szCs w:val="20"/>
-        </w:rPr>
-        <w:t xml:space="preserve"> C++, </w:t>
-      </w:r>
-      <w:r>
-        <w:rPr>
-          <w:rFonts w:eastAsia="Times New Roman" w:cs="Times New Roman"/>
-          <w:szCs w:val="20"/>
-        </w:rPr>
-        <w:t xml:space="preserve">C#, </w:t>
-      </w:r>
-      <w:r>
-        <w:rPr>
-          <w:rFonts w:eastAsia="Times New Roman" w:cs="Times New Roman"/>
-          <w:szCs w:val="20"/>
-        </w:rPr>
-        <w:t xml:space="preserve">Python, </w:t>
-      </w:r>
-      <w:r>
-        <w:rPr>
-          <w:rFonts w:eastAsia="Times New Roman" w:cs="Times New Roman"/>
-          <w:szCs w:val="20"/>
-        </w:rPr>
-        <w:t>System Verilog</w:t>
+        <w:t xml:space="preserve">List the programming languages and tools you are proficient in. Start with the </w:t>
+      </w:r>
+      <w:r>
+        <w:rPr>
+          <w:rFonts w:eastAsia="Times New Roman" w:cs="Times New Roman"/>
+          <w:szCs w:val="20"/>
+        </w:rPr>
+        <w:t xml:space="preserve">relevant </w:t>
+      </w:r>
+      <w:r>
+        <w:rPr>
+          <w:rFonts w:eastAsia="Times New Roman" w:cs="Times New Roman"/>
+          <w:szCs w:val="20"/>
+        </w:rPr>
+        <w:t>ones you are strongest in</w:t>
+      </w:r>
+      <w:r>
+        <w:rPr>
+          <w:rFonts w:eastAsia="Times New Roman" w:cs="Times New Roman"/>
+          <w:szCs w:val="20"/>
+        </w:rPr>
+        <w:t>.</w:t>
       </w:r>
     </w:p>
     <w:p>
@@ -882,21 +967,28 @@
           <w:rFonts w:eastAsia="Times New Roman" w:cs="Times New Roman"/>
           <w:szCs w:val="20"/>
         </w:rPr>
-        <w:t>Figma, HTML &amp; CSS, JavaScript,</w:t>
-      </w:r>
-      <w:r>
-        <w:rPr>
-          <w:rFonts w:eastAsia="Times New Roman" w:cs="Times New Roman"/>
-          <w:szCs w:val="20"/>
-        </w:rPr>
-        <w:t xml:space="preserve"> WordPress, </w:t>
-      </w:r>
-      <w:r>
-        <w:rPr>
-          <w:rFonts w:eastAsia="Times New Roman" w:cs="Times New Roman"/>
-          <w:szCs w:val="20"/>
-        </w:rPr>
-        <w:t>Wireframing, UI/UX design, Illustrator, Photoshop, Branding.</w:t>
+        <w:t xml:space="preserve">Include </w:t>
+      </w:r>
+      <w:r>
+        <w:rPr>
+          <w:rFonts w:eastAsia="Times New Roman" w:cs="Times New Roman"/>
+          <w:szCs w:val="20"/>
+        </w:rPr>
+        <w:t xml:space="preserve">relevant </w:t>
+      </w:r>
+      <w:r>
+        <w:rPr>
+          <w:rFonts w:eastAsia="Times New Roman" w:cs="Times New Roman"/>
+          <w:szCs w:val="20"/>
+        </w:rPr>
+        <w:t>tools and technologies you are familiar with, such as IDEs, version control systems</w:t>
+      </w:r>
+      <w:r>
+        <w:rPr>
+          <w:rFonts w:eastAsia="Times New Roman" w:cs="Times New Roman"/>
+          <w:szCs w:val="20"/>
+        </w:rPr>
+        <w:t>.</w:t>
       </w:r>
     </w:p>
     <w:p>
@@ -927,28 +1019,14 @@
           <w:rFonts w:eastAsia="Times New Roman" w:cs="Times New Roman"/>
           <w:szCs w:val="20"/>
         </w:rPr>
-        <w:t xml:space="preserve">Excel, Data </w:t>
-      </w:r>
-      <w:r>
-        <w:rPr>
-          <w:rFonts w:eastAsia="Times New Roman" w:cs="Times New Roman"/>
-          <w:szCs w:val="20"/>
-        </w:rPr>
-        <w:t xml:space="preserve">Entry &amp; </w:t>
-      </w:r>
-      <w:r>
-        <w:rPr>
-          <w:rFonts w:eastAsia="Times New Roman" w:cs="Times New Roman"/>
-          <w:szCs w:val="20"/>
-        </w:rPr>
-        <w:t>Analytics, Notion, Premier Rush, Microsoft 365</w:t>
-      </w:r>
-      <w:r>
-        <w:rPr>
-          <w:rFonts w:eastAsia="Times New Roman" w:cs="Times New Roman"/>
-          <w:szCs w:val="20"/>
-        </w:rPr>
-        <w:t>, Retail Sales, Event Planning, Public Speaking.</w:t>
+        <w:t>Mention any additional skills that set you apart, such as data analysis, project management, or design software</w:t>
+      </w:r>
+      <w:r>
+        <w:rPr>
+          <w:rFonts w:eastAsia="Times New Roman" w:cs="Times New Roman"/>
+          <w:szCs w:val="20"/>
+        </w:rPr>
+        <w:t>.</w:t>
       </w:r>
     </w:p>
     <w:p>
@@ -1053,8 +1131,13 @@
     <w:p>
       <w:pPr>
         <w:pStyle w:val="Heading3"/>
-      </w:pPr>
-      <w:hyperlink r:id="rId9">
+        <w:rPr>
+          <w:rFonts w:eastAsia="Times New Roman"/>
+          <w:b w:val="0"/>
+          <w:bCs w:val="0"/>
+        </w:rPr>
+      </w:pPr>
+      <w:hyperlink r:id="rId12">
         <w:r>
           <w:rPr>
             <w:rStyle w:val="Hyperlink"/>
@@ -1084,7 +1167,7 @@
       <w:r>
         <w:t xml:space="preserve"> </w:t>
       </w:r>
-      <w:hyperlink r:id="rId10" w:history="1">
+      <w:hyperlink r:id="rId13" w:history="1">
         <w:r>
           <w:rPr>
             <w:rStyle w:val="Hyperlink"/>
@@ -1104,7 +1187,35 @@
       </w:r>
       <w:r>
         <w:tab/>
-        <w:t>Oct 2022 - Present</w:t>
+      </w:r>
+      <w:r>
+        <w:t>Start</w:t>
+      </w:r>
+      <w:r>
+        <w:rPr>
+          <w:b w:val="0"/>
+          <w:bCs w:val="0"/>
+        </w:rPr>
+        <w:t xml:space="preserve"> </w:t>
+      </w:r>
+      <w:r>
+        <w:t>Date</w:t>
+      </w:r>
+      <w:r>
+        <w:rPr>
+          <w:b w:val="0"/>
+          <w:bCs w:val="0"/>
+        </w:rPr>
+        <w:t xml:space="preserve"> </w:t>
+      </w:r>
+      <w:r>
+        <w:t>–</w:t>
+      </w:r>
+      <w:r>
+        <w:t xml:space="preserve"> </w:t>
+      </w:r>
+      <w:r>
+        <w:t>End</w:t>
       </w:r>
     </w:p>
     <w:p>
@@ -1120,7 +1231,14 @@
           <w:rFonts w:eastAsia="Times New Roman" w:cs="Times New Roman"/>
           <w:szCs w:val="20"/>
         </w:rPr>
-        <w:t>- Achievement or responsibilities</w:t>
+        <w:t xml:space="preserve">- </w:t>
+      </w:r>
+      <w:r>
+        <w:rPr>
+          <w:rFonts w:eastAsia="Times New Roman" w:cs="Times New Roman"/>
+          <w:szCs w:val="20"/>
+        </w:rPr>
+        <w:t xml:space="preserve">Describe the project you worked on, focusing on what you contributed and what the results were. </w:t>
       </w:r>
     </w:p>
     <w:p>
@@ -1136,14 +1254,75 @@
           <w:rFonts w:eastAsia="Times New Roman" w:cs="Times New Roman"/>
           <w:szCs w:val="20"/>
         </w:rPr>
-        <w:t>- Achievement or responsibilities</w:t>
+        <w:t xml:space="preserve">- </w:t>
+      </w:r>
+      <w:r>
+        <w:rPr>
+          <w:rFonts w:eastAsia="Times New Roman" w:cs="Times New Roman"/>
+          <w:szCs w:val="20"/>
+        </w:rPr>
+        <w:t>E</w:t>
+      </w:r>
+      <w:r>
+        <w:rPr>
+          <w:rFonts w:eastAsia="Times New Roman" w:cs="Times New Roman"/>
+          <w:szCs w:val="20"/>
+        </w:rPr>
+        <w:t>xample:</w:t>
+      </w:r>
+      <w:r>
+        <w:rPr>
+          <w:rFonts w:eastAsia="Times New Roman" w:cs="Times New Roman"/>
+          <w:szCs w:val="20"/>
+        </w:rPr>
+        <w:t xml:space="preserve"> </w:t>
+      </w:r>
+      <w:r>
+        <w:rPr>
+          <w:rFonts w:eastAsia="Times New Roman" w:cs="Times New Roman"/>
+          <w:szCs w:val="20"/>
+        </w:rPr>
+        <w:t>"Engineered a 10-bit processor using Verilog</w:t>
+      </w:r>
+      <w:r>
+        <w:rPr>
+          <w:rFonts w:eastAsia="Times New Roman" w:cs="Times New Roman"/>
+          <w:szCs w:val="20"/>
+        </w:rPr>
+        <w:t xml:space="preserve"> &amp; </w:t>
+      </w:r>
+      <w:r>
+        <w:rPr>
+          <w:rFonts w:eastAsia="Times New Roman" w:cs="Times New Roman"/>
+          <w:szCs w:val="20"/>
+        </w:rPr>
+        <w:t xml:space="preserve">FPGA board, successfully executing 14 arithmetic </w:t>
+      </w:r>
+      <w:r>
+        <w:rPr>
+          <w:rFonts w:eastAsia="Times New Roman" w:cs="Times New Roman"/>
+          <w:szCs w:val="20"/>
+        </w:rPr>
+        <w:t>&amp;</w:t>
+      </w:r>
+      <w:r>
+        <w:rPr>
+          <w:rFonts w:eastAsia="Times New Roman" w:cs="Times New Roman"/>
+          <w:szCs w:val="20"/>
+        </w:rPr>
+        <w:t xml:space="preserve"> logic operations."</w:t>
       </w:r>
     </w:p>
     <w:p>
       <w:pPr>
         <w:pStyle w:val="Heading3"/>
-      </w:pPr>
-      <w:hyperlink r:id="rId11">
+        <w:rPr>
+          <w:rFonts w:eastAsia="Times New Roman"/>
+          <w:b w:val="0"/>
+          <w:bCs w:val="0"/>
+        </w:rPr>
+      </w:pPr>
+      <w:hyperlink r:id="rId14">
         <w:r>
           <w:rPr>
             <w:rStyle w:val="Hyperlink"/>
@@ -1173,7 +1352,7 @@
       <w:r>
         <w:t xml:space="preserve"> </w:t>
       </w:r>
-      <w:hyperlink r:id="rId12" w:history="1">
+      <w:hyperlink r:id="rId15" w:history="1">
         <w:r>
           <w:rPr>
             <w:rStyle w:val="Hyperlink"/>
@@ -1193,7 +1372,35 @@
       </w:r>
       <w:r>
         <w:tab/>
-        <w:t>Oct 2022 - Present</w:t>
+      </w:r>
+      <w:r>
+        <w:t>Start</w:t>
+      </w:r>
+      <w:r>
+        <w:rPr>
+          <w:b w:val="0"/>
+          <w:bCs w:val="0"/>
+        </w:rPr>
+        <w:t xml:space="preserve"> </w:t>
+      </w:r>
+      <w:r>
+        <w:t>Date</w:t>
+      </w:r>
+      <w:r>
+        <w:rPr>
+          <w:b w:val="0"/>
+          <w:bCs w:val="0"/>
+        </w:rPr>
+        <w:t xml:space="preserve"> </w:t>
+      </w:r>
+      <w:r>
+        <w:t>–</w:t>
+      </w:r>
+      <w:r>
+        <w:t xml:space="preserve"> </w:t>
+      </w:r>
+      <w:r>
+        <w:t>End</w:t>
       </w:r>
     </w:p>
     <w:p>
@@ -1209,7 +1416,21 @@
           <w:rFonts w:eastAsia="Times New Roman" w:cs="Times New Roman"/>
           <w:szCs w:val="20"/>
         </w:rPr>
-        <w:t>- Achievement or responsibilities</w:t>
+        <w:t xml:space="preserve">- </w:t>
+      </w:r>
+      <w:r>
+        <w:rPr>
+          <w:rFonts w:eastAsia="Times New Roman" w:cs="Times New Roman"/>
+          <w:szCs w:val="20"/>
+        </w:rPr>
+        <w:t>F</w:t>
+      </w:r>
+      <w:r>
+        <w:rPr>
+          <w:rFonts w:eastAsia="Times New Roman" w:cs="Times New Roman"/>
+          <w:szCs w:val="20"/>
+        </w:rPr>
+        <w:t>ocus on your role in the project and the outcome. Quantify results where possible</w:t>
       </w:r>
     </w:p>
     <w:p>
@@ -1225,7 +1446,14 @@
           <w:rFonts w:eastAsia="Times New Roman" w:cs="Times New Roman"/>
           <w:szCs w:val="20"/>
         </w:rPr>
-        <w:t>- Achievement or responsibilities</w:t>
+        <w:t>- For example</w:t>
+      </w:r>
+      <w:r>
+        <w:rPr>
+          <w:rFonts w:eastAsia="Times New Roman" w:cs="Times New Roman"/>
+          <w:szCs w:val="20"/>
+        </w:rPr>
+        <w:t>: "Developed a Python script that automates data analysis for a research project, reducing the time required by 40%."</w:t>
       </w:r>
     </w:p>
     <w:p>
@@ -1365,7 +1593,14 @@
           <w:rFonts w:eastAsia="Times New Roman" w:cs="Times New Roman"/>
           <w:szCs w:val="20"/>
         </w:rPr>
-        <w:t>- Achievement or responsibilities</w:t>
+        <w:t xml:space="preserve">- </w:t>
+      </w:r>
+      <w:r>
+        <w:rPr>
+          <w:rFonts w:eastAsia="Times New Roman" w:cs="Times New Roman"/>
+          <w:szCs w:val="20"/>
+        </w:rPr>
+        <w:t>Start with your most recent job. Describe your role and responsibilities, emphasizing what you achieved</w:t>
       </w:r>
     </w:p>
     <w:p>
@@ -1381,7 +1616,14 @@
           <w:rFonts w:eastAsia="Times New Roman" w:cs="Times New Roman"/>
           <w:szCs w:val="20"/>
         </w:rPr>
-        <w:t>- Achievement or responsibilities</w:t>
+        <w:t xml:space="preserve">- </w:t>
+      </w:r>
+      <w:r>
+        <w:rPr>
+          <w:rFonts w:eastAsia="Times New Roman" w:cs="Times New Roman"/>
+          <w:szCs w:val="20"/>
+        </w:rPr>
+        <w:t>Use bullet points to highlight your achievements. Start each point with a strong action verb and quantify your impact where possible</w:t>
       </w:r>
     </w:p>
     <w:p>
@@ -1472,143 +1714,149 @@
         <w:tab/>
       </w:r>
       <w:r>
-        <w:rPr>
-          <w:rFonts w:eastAsia="Times New Roman"/>
-        </w:rPr>
-        <w:t>Month</w:t>
-      </w:r>
-      <w:r>
-        <w:rPr>
-          <w:rFonts w:eastAsia="Times New Roman"/>
-        </w:rPr>
-        <w:t xml:space="preserve"> </w:t>
-      </w:r>
-      <w:r>
-        <w:rPr>
-          <w:rFonts w:eastAsia="Times New Roman"/>
-        </w:rPr>
-        <w:t>YEAR</w:t>
-      </w:r>
-      <w:r>
-        <w:rPr>
-          <w:rFonts w:eastAsia="Times New Roman"/>
-        </w:rPr>
-        <w:t xml:space="preserve"> </w:t>
-      </w:r>
-      <w:r>
+        <w:t>Start</w:t>
+      </w:r>
+      <w:r>
+        <w:rPr>
+          <w:b w:val="0"/>
+          <w:bCs w:val="0"/>
+        </w:rPr>
+        <w:t xml:space="preserve"> </w:t>
+      </w:r>
+      <w:r>
+        <w:t>Date</w:t>
+      </w:r>
+      <w:r>
+        <w:rPr>
+          <w:b w:val="0"/>
+          <w:bCs w:val="0"/>
+        </w:rPr>
+        <w:t xml:space="preserve"> </w:t>
+      </w:r>
+      <w:r>
+        <w:t>–</w:t>
+      </w:r>
+      <w:r>
+        <w:t xml:space="preserve"> </w:t>
+      </w:r>
+      <w:r>
+        <w:t>End</w:t>
+      </w:r>
+    </w:p>
+    <w:p>
+      <w:pPr>
+        <w:spacing w:line="276" w:lineRule="auto"/>
+        <w:rPr>
+          <w:rFonts w:eastAsia="Times New Roman" w:cs="Times New Roman"/>
+          <w:szCs w:val="20"/>
+        </w:rPr>
+      </w:pPr>
+      <w:r>
+        <w:rPr>
+          <w:rFonts w:eastAsia="Times New Roman" w:cs="Times New Roman"/>
+          <w:szCs w:val="20"/>
+        </w:rPr>
+        <w:t xml:space="preserve">- </w:t>
+      </w:r>
+      <w:r>
+        <w:rPr>
+          <w:rFonts w:eastAsia="Times New Roman" w:cs="Times New Roman"/>
+          <w:szCs w:val="20"/>
+        </w:rPr>
+        <w:t>Continue listing past jobs in reverse chronological order. Each job should follow the same format as above.</w:t>
+      </w:r>
+    </w:p>
+    <w:p>
+      <w:pPr>
+        <w:spacing w:line="276" w:lineRule="auto"/>
+        <w:rPr>
+          <w:rFonts w:eastAsia="Times New Roman" w:cs="Times New Roman"/>
+          <w:szCs w:val="20"/>
+        </w:rPr>
+      </w:pPr>
+      <w:r>
+        <w:rPr>
+          <w:rFonts w:eastAsia="Times New Roman" w:cs="Times New Roman"/>
+          <w:szCs w:val="20"/>
+        </w:rPr>
+        <w:t>- Achievement or responsibilities</w:t>
+      </w:r>
+    </w:p>
+    <w:p>
+      <w:pPr>
+        <w:spacing w:line="276" w:lineRule="auto"/>
+        <w:rPr>
+          <w:rFonts w:eastAsia="Times New Roman" w:cs="Times New Roman"/>
+          <w:szCs w:val="20"/>
+        </w:rPr>
+      </w:pPr>
+      <w:r>
+        <w:rPr>
+          <w:rFonts w:eastAsia="Times New Roman" w:cs="Times New Roman"/>
+          <w:szCs w:val="20"/>
+        </w:rPr>
+        <w:t>- Achievement or responsibilities</w:t>
+      </w:r>
+    </w:p>
+    <w:p>
+      <w:pPr>
+        <w:pStyle w:val="Heading3"/>
         <w:rPr>
           <w:rFonts w:eastAsia="Times New Roman"/>
           <w:b w:val="0"/>
           <w:bCs w:val="0"/>
         </w:rPr>
-        <w:t>–</w:t>
-      </w:r>
-      <w:r>
-        <w:rPr>
-          <w:rFonts w:eastAsia="Times New Roman"/>
-        </w:rPr>
-        <w:t xml:space="preserve"> Present</w:t>
-      </w:r>
-    </w:p>
-    <w:p>
-      <w:pPr>
-        <w:spacing w:line="276" w:lineRule="auto"/>
-        <w:rPr>
-          <w:rFonts w:eastAsia="Times New Roman" w:cs="Times New Roman"/>
-          <w:szCs w:val="20"/>
-        </w:rPr>
-      </w:pPr>
-      <w:r>
-        <w:rPr>
-          <w:rFonts w:eastAsia="Times New Roman" w:cs="Times New Roman"/>
-          <w:szCs w:val="20"/>
-        </w:rPr>
-        <w:t>- Achievement or responsibilities</w:t>
-      </w:r>
-    </w:p>
-    <w:p>
-      <w:pPr>
-        <w:spacing w:line="276" w:lineRule="auto"/>
-        <w:rPr>
-          <w:rFonts w:eastAsia="Times New Roman" w:cs="Times New Roman"/>
-          <w:szCs w:val="20"/>
-        </w:rPr>
-      </w:pPr>
-      <w:r>
-        <w:rPr>
-          <w:rFonts w:eastAsia="Times New Roman" w:cs="Times New Roman"/>
-          <w:szCs w:val="20"/>
-        </w:rPr>
-        <w:t>- Achievement or responsibilities</w:t>
-      </w:r>
-    </w:p>
-    <w:p>
-      <w:pPr>
-        <w:spacing w:line="276" w:lineRule="auto"/>
-        <w:rPr>
-          <w:rFonts w:eastAsia="Times New Roman" w:cs="Times New Roman"/>
-          <w:szCs w:val="20"/>
-        </w:rPr>
-      </w:pPr>
-      <w:r>
-        <w:rPr>
-          <w:rFonts w:eastAsia="Times New Roman" w:cs="Times New Roman"/>
-          <w:szCs w:val="20"/>
-        </w:rPr>
-        <w:t>- Achievement or responsibilities</w:t>
-      </w:r>
-    </w:p>
-    <w:p>
-      <w:pPr>
-        <w:pStyle w:val="Heading3"/>
+      </w:pPr>
+      <w:r>
+        <w:rPr>
+          <w:rStyle w:val="Heading3Char"/>
+          <w:b/>
+          <w:bCs/>
+          <w:color w:val="0064C8"/>
+        </w:rPr>
+        <w:t>Title of Position Held</w:t>
+      </w:r>
+      <w:r>
+        <w:rPr>
+          <w:rStyle w:val="Heading3Char"/>
+          <w:b/>
+          <w:bCs/>
+          <w:color w:val="0064C8"/>
+        </w:rPr>
+        <w:t xml:space="preserve"> </w:t>
+      </w:r>
+      <w:r>
+        <w:rPr>
+          <w:rStyle w:val="Heading3Char"/>
+          <w:b/>
+          <w:bCs/>
+          <w:color w:val="0064C8"/>
+        </w:rPr>
+        <w:t xml:space="preserve">– </w:t>
+      </w:r>
+      <w:r>
+        <w:rPr>
+          <w:rStyle w:val="Heading3Char"/>
+          <w:b/>
+          <w:bCs/>
+        </w:rPr>
+        <w:t>Company Name or Organization</w:t>
+      </w:r>
+      <w:r>
+        <w:rPr>
+          <w:rStyle w:val="Heading3Char"/>
+          <w:b/>
+          <w:bCs/>
+        </w:rPr>
+        <w:t>,</w:t>
+      </w:r>
+      <w:r>
         <w:rPr>
           <w:rFonts w:eastAsia="Times New Roman"/>
           <w:b w:val="0"/>
           <w:bCs w:val="0"/>
         </w:rPr>
-      </w:pPr>
-      <w:r>
-        <w:rPr>
-          <w:rStyle w:val="Heading3Char"/>
-          <w:b/>
-          <w:bCs/>
-          <w:color w:val="0064C8"/>
-        </w:rPr>
-        <w:t>Title of Position Held</w:t>
-      </w:r>
-      <w:r>
-        <w:rPr>
-          <w:rStyle w:val="Heading3Char"/>
-          <w:b/>
-          <w:bCs/>
-          <w:color w:val="0064C8"/>
-        </w:rPr>
-        <w:t xml:space="preserve"> </w:t>
-      </w:r>
-      <w:r>
-        <w:rPr>
-          <w:rStyle w:val="Heading3Char"/>
-          <w:b/>
-          <w:bCs/>
-          <w:color w:val="0064C8"/>
-        </w:rPr>
-        <w:t xml:space="preserve">– </w:t>
-      </w:r>
-      <w:r>
-        <w:rPr>
-          <w:rStyle w:val="Heading3Char"/>
-          <w:b/>
-          <w:bCs/>
-        </w:rPr>
-        <w:t>Company Name or Organization</w:t>
-      </w:r>
-      <w:r>
-        <w:rPr>
-          <w:rStyle w:val="Heading3Char"/>
-          <w:b/>
-          <w:bCs/>
-        </w:rPr>
-        <w:t>,</w:t>
+        <w:t xml:space="preserve"> </w:t>
       </w:r>
       <w:r>
         <w:rPr>
@@ -1616,42 +1864,155 @@
           <w:b w:val="0"/>
           <w:bCs w:val="0"/>
         </w:rPr>
-        <w:t xml:space="preserve"> </w:t>
-      </w:r>
-      <w:r>
+        <w:t>Location</w:t>
+      </w:r>
+      <w:r>
+        <w:tab/>
+      </w:r>
+      <w:r>
+        <w:t>Start</w:t>
+      </w:r>
+      <w:r>
+        <w:rPr>
+          <w:b w:val="0"/>
+          <w:bCs w:val="0"/>
+        </w:rPr>
+        <w:t xml:space="preserve"> </w:t>
+      </w:r>
+      <w:r>
+        <w:t>Date</w:t>
+      </w:r>
+      <w:r>
+        <w:rPr>
+          <w:b w:val="0"/>
+          <w:bCs w:val="0"/>
+        </w:rPr>
+        <w:t xml:space="preserve"> </w:t>
+      </w:r>
+      <w:r>
+        <w:t>–</w:t>
+      </w:r>
+      <w:r>
+        <w:t xml:space="preserve"> </w:t>
+      </w:r>
+      <w:r>
+        <w:t>End</w:t>
+      </w:r>
+    </w:p>
+    <w:p>
+      <w:pPr>
+        <w:spacing w:line="276" w:lineRule="auto"/>
+        <w:rPr>
+          <w:rFonts w:eastAsia="Times New Roman" w:cs="Times New Roman"/>
+          <w:szCs w:val="20"/>
+        </w:rPr>
+      </w:pPr>
+      <w:r>
+        <w:rPr>
+          <w:rFonts w:eastAsia="Times New Roman" w:cs="Times New Roman"/>
+          <w:szCs w:val="20"/>
+        </w:rPr>
+        <w:t>- Achievement or responsibilities</w:t>
+      </w:r>
+    </w:p>
+    <w:p>
+      <w:pPr>
+        <w:spacing w:line="276" w:lineRule="auto"/>
+        <w:rPr>
+          <w:rFonts w:eastAsia="Times New Roman" w:cs="Times New Roman"/>
+          <w:szCs w:val="20"/>
+        </w:rPr>
+      </w:pPr>
+      <w:r>
+        <w:rPr>
+          <w:rFonts w:eastAsia="Times New Roman" w:cs="Times New Roman"/>
+          <w:szCs w:val="20"/>
+        </w:rPr>
+        <w:t>- Achievement or responsibilities</w:t>
+      </w:r>
+    </w:p>
+    <w:p>
+      <w:pPr>
+        <w:spacing w:line="276" w:lineRule="auto"/>
+        <w:rPr>
+          <w:rFonts w:eastAsia="Times New Roman" w:cs="Times New Roman"/>
+          <w:szCs w:val="20"/>
+        </w:rPr>
+      </w:pPr>
+      <w:r>
+        <w:rPr>
+          <w:rFonts w:eastAsia="Times New Roman" w:cs="Times New Roman"/>
+          <w:szCs w:val="20"/>
+        </w:rPr>
+        <w:t>- Achievement or responsibilities</w:t>
+      </w:r>
+    </w:p>
+    <w:p>
+      <w:pPr>
+        <w:pStyle w:val="Heading2"/>
+        <w:spacing w:before="120"/>
+        <w:rPr>
+          <w:color w:val="auto"/>
+        </w:rPr>
+      </w:pPr>
+      <w:r>
+        <w:rPr>
+          <w:color w:val="auto"/>
+        </w:rPr>
+        <w:t>OTHER EXPERIENCE</w:t>
+      </w:r>
+    </w:p>
+    <w:p>
+      <w:pPr>
+        <w:pStyle w:val="Heading3"/>
         <w:rPr>
           <w:rFonts w:eastAsia="Times New Roman"/>
           <w:b w:val="0"/>
           <w:bCs w:val="0"/>
         </w:rPr>
-        <w:t>Location</w:t>
-      </w:r>
-      <w:r>
-        <w:tab/>
-      </w:r>
-      <w:r>
-        <w:rPr>
-          <w:rFonts w:eastAsia="Times New Roman"/>
-        </w:rPr>
-        <w:t>Month</w:t>
-      </w:r>
-      <w:r>
-        <w:rPr>
-          <w:rFonts w:eastAsia="Times New Roman"/>
-        </w:rPr>
-        <w:t xml:space="preserve"> </w:t>
-      </w:r>
-      <w:r>
-        <w:rPr>
-          <w:rFonts w:eastAsia="Times New Roman"/>
-        </w:rPr>
-        <w:t>YEAR</w:t>
-      </w:r>
-      <w:r>
-        <w:rPr>
-          <w:rFonts w:eastAsia="Times New Roman"/>
-        </w:rPr>
-        <w:t xml:space="preserve"> </w:t>
+      </w:pPr>
+      <w:r>
+        <w:rPr>
+          <w:rStyle w:val="Heading3Char"/>
+          <w:b/>
+          <w:bCs/>
+          <w:color w:val="0064C8"/>
+        </w:rPr>
+        <w:t>Title of Position Held</w:t>
+      </w:r>
+      <w:r>
+        <w:rPr>
+          <w:rStyle w:val="Heading3Char"/>
+          <w:b/>
+          <w:bCs/>
+          <w:color w:val="0064C8"/>
+        </w:rPr>
+        <w:t xml:space="preserve"> </w:t>
+      </w:r>
+      <w:r>
+        <w:rPr>
+          <w:rStyle w:val="Heading3Char"/>
+          <w:b/>
+          <w:bCs/>
+          <w:color w:val="0064C8"/>
+        </w:rPr>
+        <w:t xml:space="preserve">– </w:t>
+      </w:r>
+      <w:r>
+        <w:rPr>
+          <w:rStyle w:val="Heading3Char"/>
+          <w:b/>
+          <w:bCs/>
+        </w:rPr>
+        <w:t>Company Name or Organization</w:t>
+      </w:r>
+      <w:r>
+        <w:rPr>
+          <w:rStyle w:val="Heading3Char"/>
+          <w:b/>
+          <w:bCs/>
+        </w:rPr>
+        <w:t>,</w:t>
       </w:r>
       <w:r>
         <w:rPr>
@@ -1659,350 +2020,47 @@
           <w:b w:val="0"/>
           <w:bCs w:val="0"/>
         </w:rPr>
-        <w:t>–</w:t>
-      </w:r>
-      <w:r>
-        <w:rPr>
-          <w:rFonts w:eastAsia="Times New Roman"/>
-        </w:rPr>
-        <w:t xml:space="preserve"> Present</w:t>
-      </w:r>
-    </w:p>
-    <w:p>
-      <w:pPr>
-        <w:spacing w:line="276" w:lineRule="auto"/>
-        <w:rPr>
-          <w:rFonts w:eastAsia="Times New Roman" w:cs="Times New Roman"/>
-          <w:szCs w:val="20"/>
-        </w:rPr>
-      </w:pPr>
-      <w:r>
-        <w:rPr>
-          <w:rFonts w:eastAsia="Times New Roman" w:cs="Times New Roman"/>
-          <w:szCs w:val="20"/>
-        </w:rPr>
-        <w:t>- Achievement or responsibilities</w:t>
-      </w:r>
-    </w:p>
-    <w:p>
-      <w:pPr>
-        <w:spacing w:line="276" w:lineRule="auto"/>
-        <w:rPr>
-          <w:rFonts w:eastAsia="Times New Roman" w:cs="Times New Roman"/>
-          <w:szCs w:val="20"/>
-        </w:rPr>
-      </w:pPr>
-      <w:r>
-        <w:rPr>
-          <w:rFonts w:eastAsia="Times New Roman" w:cs="Times New Roman"/>
-          <w:szCs w:val="20"/>
-        </w:rPr>
-        <w:t>- Achievement or responsibilities</w:t>
-      </w:r>
-    </w:p>
-    <w:p>
-      <w:pPr>
-        <w:spacing w:line="276" w:lineRule="auto"/>
-        <w:rPr>
-          <w:rFonts w:eastAsia="Times New Roman" w:cs="Times New Roman"/>
-          <w:szCs w:val="20"/>
-        </w:rPr>
-      </w:pPr>
-      <w:r>
-        <w:rPr>
-          <w:rFonts w:eastAsia="Times New Roman" w:cs="Times New Roman"/>
-          <w:szCs w:val="20"/>
-        </w:rPr>
-        <w:t>- Achievement or responsibilities</w:t>
-      </w:r>
-    </w:p>
-    <w:p>
-      <w:pPr>
-        <w:pStyle w:val="Heading3"/>
+        <w:t xml:space="preserve"> </w:t>
+      </w:r>
+      <w:r>
         <w:rPr>
           <w:rFonts w:eastAsia="Times New Roman"/>
           <w:b w:val="0"/>
           <w:bCs w:val="0"/>
         </w:rPr>
-      </w:pPr>
-      <w:r>
-        <w:rPr>
-          <w:rStyle w:val="Heading3Char"/>
-          <w:b/>
-          <w:bCs/>
-          <w:color w:val="0064C8"/>
-        </w:rPr>
-        <w:t>Title of Position Held</w:t>
-      </w:r>
-      <w:r>
-        <w:rPr>
-          <w:rStyle w:val="Heading3Char"/>
-          <w:b/>
-          <w:bCs/>
-          <w:color w:val="0064C8"/>
-        </w:rPr>
-        <w:t xml:space="preserve"> </w:t>
-      </w:r>
-      <w:r>
-        <w:rPr>
-          <w:rStyle w:val="Heading3Char"/>
-          <w:b/>
-          <w:bCs/>
-          <w:color w:val="0064C8"/>
-        </w:rPr>
-        <w:t xml:space="preserve">– </w:t>
-      </w:r>
-      <w:r>
-        <w:rPr>
-          <w:rStyle w:val="Heading3Char"/>
-          <w:b/>
-          <w:bCs/>
-        </w:rPr>
-        <w:t>Company Name or Organization</w:t>
-      </w:r>
-      <w:r>
-        <w:rPr>
-          <w:rStyle w:val="Heading3Char"/>
-          <w:b/>
-          <w:bCs/>
-        </w:rPr>
-        <w:t>,</w:t>
-      </w:r>
-      <w:r>
-        <w:rPr>
-          <w:rFonts w:eastAsia="Times New Roman"/>
+        <w:t>Location</w:t>
+      </w:r>
+      <w:r>
+        <w:tab/>
+      </w:r>
+      <w:r>
+        <w:t>Start</w:t>
+      </w:r>
+      <w:r>
+        <w:rPr>
           <w:b w:val="0"/>
           <w:bCs w:val="0"/>
         </w:rPr>
         <w:t xml:space="preserve"> </w:t>
       </w:r>
       <w:r>
-        <w:rPr>
-          <w:rFonts w:eastAsia="Times New Roman"/>
+        <w:t>Date</w:t>
+      </w:r>
+      <w:r>
+        <w:rPr>
           <w:b w:val="0"/>
           <w:bCs w:val="0"/>
         </w:rPr>
-        <w:t>Location</w:t>
-      </w:r>
-      <w:r>
-        <w:tab/>
-      </w:r>
-      <w:r>
-        <w:rPr>
-          <w:rFonts w:eastAsia="Times New Roman"/>
-        </w:rPr>
-        <w:t>Month</w:t>
-      </w:r>
-      <w:r>
-        <w:rPr>
-          <w:rFonts w:eastAsia="Times New Roman"/>
-        </w:rPr>
-        <w:t xml:space="preserve"> </w:t>
-      </w:r>
-      <w:r>
-        <w:rPr>
-          <w:rFonts w:eastAsia="Times New Roman"/>
-        </w:rPr>
-        <w:t>YEAR</w:t>
-      </w:r>
-      <w:r>
-        <w:rPr>
-          <w:rFonts w:eastAsia="Times New Roman"/>
-        </w:rPr>
-        <w:t xml:space="preserve"> </w:t>
-      </w:r>
-      <w:r>
-        <w:rPr>
-          <w:rFonts w:eastAsia="Times New Roman"/>
-          <w:b w:val="0"/>
-          <w:bCs w:val="0"/>
-        </w:rPr>
+        <w:t xml:space="preserve"> </w:t>
+      </w:r>
+      <w:r>
         <w:t>–</w:t>
       </w:r>
       <w:r>
-        <w:rPr>
-          <w:rFonts w:eastAsia="Times New Roman"/>
-        </w:rPr>
-        <w:t xml:space="preserve"> </w:t>
-      </w:r>
-      <w:r>
-        <w:rPr>
-          <w:rFonts w:eastAsia="Times New Roman"/>
-        </w:rPr>
-        <w:t>Month YEAR</w:t>
-      </w:r>
-    </w:p>
-    <w:p>
-      <w:pPr>
-        <w:spacing w:line="276" w:lineRule="auto"/>
-        <w:rPr>
-          <w:rFonts w:eastAsia="Times New Roman" w:cs="Times New Roman"/>
-          <w:szCs w:val="20"/>
-        </w:rPr>
-      </w:pPr>
-      <w:r>
-        <w:rPr>
-          <w:rFonts w:eastAsia="Times New Roman" w:cs="Times New Roman"/>
-          <w:szCs w:val="20"/>
-        </w:rPr>
-        <w:t>- Achievement or responsibilities</w:t>
-      </w:r>
-    </w:p>
-    <w:p>
-      <w:pPr>
-        <w:spacing w:line="276" w:lineRule="auto"/>
-        <w:rPr>
-          <w:rFonts w:eastAsia="Times New Roman" w:cs="Times New Roman"/>
-          <w:szCs w:val="20"/>
-        </w:rPr>
-      </w:pPr>
-      <w:r>
-        <w:rPr>
-          <w:rFonts w:eastAsia="Times New Roman" w:cs="Times New Roman"/>
-          <w:szCs w:val="20"/>
-        </w:rPr>
-        <w:t>- Achievement or responsibilities</w:t>
-      </w:r>
-    </w:p>
-    <w:p>
-      <w:pPr>
-        <w:spacing w:line="276" w:lineRule="auto"/>
-        <w:rPr>
-          <w:rFonts w:eastAsia="Times New Roman" w:cs="Times New Roman"/>
-          <w:szCs w:val="20"/>
-        </w:rPr>
-      </w:pPr>
-      <w:r>
-        <w:rPr>
-          <w:rFonts w:eastAsia="Times New Roman" w:cs="Times New Roman"/>
-          <w:szCs w:val="20"/>
-        </w:rPr>
-        <w:t>- Achievement or responsibilities</w:t>
-      </w:r>
-    </w:p>
-    <w:p>
-      <w:pPr>
-        <w:pStyle w:val="Heading2"/>
-        <w:spacing w:before="120"/>
-        <w:rPr>
-          <w:color w:val="auto"/>
-        </w:rPr>
-      </w:pPr>
-      <w:r>
-        <w:rPr>
-          <w:color w:val="auto"/>
-        </w:rPr>
-        <w:t>OTHER EXPERIENCE</w:t>
-      </w:r>
-    </w:p>
-    <w:p>
-      <w:pPr>
-        <w:pStyle w:val="Heading3"/>
-        <w:rPr>
-          <w:rFonts w:eastAsia="Times New Roman"/>
-          <w:b w:val="0"/>
-          <w:bCs w:val="0"/>
-        </w:rPr>
-      </w:pPr>
-      <w:r>
-        <w:rPr>
-          <w:rStyle w:val="Heading3Char"/>
-          <w:b/>
-          <w:bCs/>
-          <w:color w:val="0064C8"/>
-        </w:rPr>
-        <w:t>Title of Position Held</w:t>
-      </w:r>
-      <w:r>
-        <w:rPr>
-          <w:rStyle w:val="Heading3Char"/>
-          <w:b/>
-          <w:bCs/>
-          <w:color w:val="0064C8"/>
-        </w:rPr>
-        <w:t xml:space="preserve"> </w:t>
-      </w:r>
-      <w:r>
-        <w:rPr>
-          <w:rStyle w:val="Heading3Char"/>
-          <w:b/>
-          <w:bCs/>
-          <w:color w:val="0064C8"/>
-        </w:rPr>
-        <w:t xml:space="preserve">– </w:t>
-      </w:r>
-      <w:r>
-        <w:rPr>
-          <w:rStyle w:val="Heading3Char"/>
-          <w:b/>
-          <w:bCs/>
-        </w:rPr>
-        <w:t>Company Name or Organization</w:t>
-      </w:r>
-      <w:r>
-        <w:rPr>
-          <w:rStyle w:val="Heading3Char"/>
-          <w:b/>
-          <w:bCs/>
-        </w:rPr>
-        <w:t>,</w:t>
-      </w:r>
-      <w:r>
-        <w:rPr>
-          <w:rFonts w:eastAsia="Times New Roman"/>
-          <w:b w:val="0"/>
-          <w:bCs w:val="0"/>
-        </w:rPr>
-        <w:t xml:space="preserve"> </w:t>
-      </w:r>
-      <w:r>
-        <w:rPr>
-          <w:rFonts w:eastAsia="Times New Roman"/>
-          <w:b w:val="0"/>
-          <w:bCs w:val="0"/>
-        </w:rPr>
-        <w:t>Location</w:t>
-      </w:r>
-      <w:r>
-        <w:tab/>
-      </w:r>
-      <w:r>
-        <w:rPr>
-          <w:rFonts w:eastAsia="Times New Roman"/>
-        </w:rPr>
-        <w:t>Month</w:t>
-      </w:r>
-      <w:r>
-        <w:rPr>
-          <w:rFonts w:eastAsia="Times New Roman"/>
-        </w:rPr>
-        <w:t xml:space="preserve"> </w:t>
-      </w:r>
-      <w:r>
-        <w:rPr>
-          <w:rFonts w:eastAsia="Times New Roman"/>
-        </w:rPr>
-        <w:t>YEAR</w:t>
-      </w:r>
-      <w:r>
-        <w:rPr>
-          <w:rFonts w:eastAsia="Times New Roman"/>
-        </w:rPr>
-        <w:t xml:space="preserve"> </w:t>
-      </w:r>
-      <w:r>
-        <w:rPr>
-          <w:rFonts w:eastAsia="Times New Roman"/>
-          <w:b w:val="0"/>
-          <w:bCs w:val="0"/>
-        </w:rPr>
-        <w:t>–</w:t>
-      </w:r>
-      <w:r>
-        <w:rPr>
-          <w:rFonts w:eastAsia="Times New Roman"/>
-        </w:rPr>
-        <w:t xml:space="preserve"> Present</w:t>
+        <w:t xml:space="preserve"> </w:t>
+      </w:r>
+      <w:r>
+        <w:t>End</w:t>
       </w:r>
     </w:p>
     <w:p>
@@ -2127,14 +2185,14 @@
           <w:b/>
           <w:bCs/>
         </w:rPr>
-        <w:t>Start-month YEAR</w:t>
-      </w:r>
-      <w:r>
-        <w:rPr>
-          <w:b/>
-          <w:bCs/>
-        </w:rPr>
-        <w:t xml:space="preserve"> </w:t>
+        <w:t>Start</w:t>
+      </w:r>
+      <w:r>
+        <w:rPr>
+          <w:b/>
+          <w:bCs/>
+        </w:rPr>
+        <w:t xml:space="preserve"> Date </w:t>
       </w:r>
       <w:r>
         <w:rPr>
@@ -2155,7 +2213,7 @@
           <w:b/>
           <w:bCs/>
         </w:rPr>
-        <w:t>End-month YEAR</w:t>
+        <w:t>End</w:t>
       </w:r>
     </w:p>
     <w:p>
@@ -2210,35 +2268,154 @@
           <w:b/>
           <w:bCs/>
         </w:rPr>
-        <w:t>Start-month YEAR</w:t>
-      </w:r>
-      <w:r>
-        <w:rPr>
-          <w:b/>
-          <w:bCs/>
-        </w:rPr>
-        <w:t xml:space="preserve"> </w:t>
-      </w:r>
-      <w:r>
-        <w:rPr>
-          <w:b/>
-          <w:bCs/>
-        </w:rPr>
+        <w:t>Start Date –</w:t>
+      </w:r>
+      <w:r>
+        <w:rPr>
+          <w:b/>
+          <w:bCs/>
+        </w:rPr>
+        <w:t xml:space="preserve"> </w:t>
+      </w:r>
+      <w:r>
+        <w:rPr>
+          <w:b/>
+          <w:bCs/>
+        </w:rPr>
+        <w:t>End</w:t>
+      </w:r>
+    </w:p>
+    <w:p>
+      <w:pPr>
+        <w:pStyle w:val="Heading3"/>
+        <w:rPr>
+          <w:rFonts w:eastAsia="Times New Roman"/>
+          <w:b w:val="0"/>
+          <w:bCs w:val="0"/>
+        </w:rPr>
+      </w:pPr>
+      <w:r>
+        <w:rPr>
+          <w:rStyle w:val="Heading3Char"/>
+          <w:b/>
+          <w:bCs/>
+          <w:color w:val="0064C8"/>
+        </w:rPr>
+        <w:t>Title of Position Held</w:t>
+      </w:r>
+      <w:r>
+        <w:rPr>
+          <w:rStyle w:val="Heading3Char"/>
+          <w:b/>
+          <w:bCs/>
+          <w:color w:val="0064C8"/>
+        </w:rPr>
+        <w:t xml:space="preserve"> </w:t>
+      </w:r>
+      <w:r>
+        <w:rPr>
+          <w:rStyle w:val="Heading3Char"/>
+          <w:b/>
+          <w:bCs/>
+          <w:color w:val="0064C8"/>
+        </w:rPr>
+        <w:t xml:space="preserve">– </w:t>
+      </w:r>
+      <w:r>
+        <w:rPr>
+          <w:rStyle w:val="Heading3Char"/>
+          <w:b/>
+          <w:bCs/>
+        </w:rPr>
+        <w:t>Company Name or Organization</w:t>
+      </w:r>
+      <w:r>
+        <w:rPr>
+          <w:rStyle w:val="Heading3Char"/>
+          <w:b/>
+          <w:bCs/>
+        </w:rPr>
+        <w:t>,</w:t>
+      </w:r>
+      <w:r>
+        <w:rPr>
+          <w:rFonts w:eastAsia="Times New Roman"/>
+          <w:b w:val="0"/>
+          <w:bCs w:val="0"/>
+        </w:rPr>
+        <w:t xml:space="preserve"> </w:t>
+      </w:r>
+      <w:r>
+        <w:rPr>
+          <w:rFonts w:eastAsia="Times New Roman"/>
+          <w:b w:val="0"/>
+          <w:bCs w:val="0"/>
+        </w:rPr>
+        <w:t>Location</w:t>
+      </w:r>
+      <w:r>
+        <w:tab/>
+      </w:r>
+      <w:r>
+        <w:t>Start</w:t>
+      </w:r>
+      <w:r>
+        <w:rPr>
+          <w:b w:val="0"/>
+          <w:bCs w:val="0"/>
+        </w:rPr>
+        <w:t xml:space="preserve"> </w:t>
+      </w:r>
+      <w:r>
+        <w:t>Date</w:t>
+      </w:r>
+      <w:r>
+        <w:rPr>
+          <w:b w:val="0"/>
+          <w:bCs w:val="0"/>
+        </w:rPr>
+        <w:t xml:space="preserve"> </w:t>
+      </w:r>
+      <w:r>
         <w:t>–</w:t>
       </w:r>
       <w:r>
-        <w:rPr>
-          <w:b/>
-          <w:bCs/>
-        </w:rPr>
-        <w:t xml:space="preserve"> </w:t>
-      </w:r>
-      <w:r>
-        <w:rPr>
-          <w:b/>
-          <w:bCs/>
-        </w:rPr>
-        <w:t>End-month YEAR</w:t>
+        <w:t xml:space="preserve"> </w:t>
+      </w:r>
+      <w:r>
+        <w:t>End</w:t>
+      </w:r>
+    </w:p>
+    <w:p>
+      <w:pPr>
+        <w:spacing w:line="276" w:lineRule="auto"/>
+        <w:rPr>
+          <w:rFonts w:eastAsia="Times New Roman" w:cs="Times New Roman"/>
+          <w:szCs w:val="20"/>
+        </w:rPr>
+      </w:pPr>
+      <w:r>
+        <w:rPr>
+          <w:rFonts w:eastAsia="Times New Roman" w:cs="Times New Roman"/>
+          <w:szCs w:val="20"/>
+        </w:rPr>
+        <w:t>- Achievement or responsibilities</w:t>
+      </w:r>
+    </w:p>
+    <w:p>
+      <w:pPr>
+        <w:spacing w:line="276" w:lineRule="auto"/>
+        <w:rPr>
+          <w:rFonts w:eastAsia="Times New Roman" w:cs="Times New Roman"/>
+          <w:szCs w:val="20"/>
+        </w:rPr>
+      </w:pPr>
+      <w:r>
+        <w:rPr>
+          <w:rFonts w:eastAsia="Times New Roman" w:cs="Times New Roman"/>
+          <w:szCs w:val="20"/>
+        </w:rPr>
+        <w:t>- Achievement or responsibilities</w:t>
       </w:r>
     </w:p>
     <w:sectPr>
@@ -2250,6 +2427,185 @@
     </w:sectPr>
   </w:body>
 </w:document>
+</file>
+
+<file path=word/comments.xml><?xml version="1.0" encoding="utf-8"?>
+<w:comments xmlns:wpc="http://schemas.microsoft.com/office/word/2010/wordprocessingCanvas" xmlns:cx="http://schemas.microsoft.com/office/drawing/2014/chartex" xmlns:cx1="http://schemas.microsoft.com/office/drawing/2015/9/8/chartex" xmlns:cx2="http://schemas.microsoft.com/office/drawing/2015/10/21/chartex" xmlns:cx3="http://schemas.microsoft.com/office/drawing/2016/5/9/chartex" xmlns:cx4="http://schemas.microsoft.com/office/drawing/2016/5/10/chartex" xmlns:cx5="http://schemas.microsoft.com/office/drawing/2016/5/11/chartex" xmlns:cx6="http://schemas.microsoft.com/office/drawing/2016/5/12/chartex" xmlns:cx7="http://schemas.microsoft.com/office/drawing/2016/5/13/chartex" xmlns:cx8="http://schemas.microsoft.com/office/drawing/2016/5/14/chartex" xmlns:mc="http://schemas.openxmlformats.org/markup-compatibility/2006" xmlns:aink="http://schemas.microsoft.com/office/drawing/2016/ink" xmlns:am3d="http://schemas.microsoft.com/office/drawing/2017/model3d" xmlns:o="urn:schemas-microsoft-com:office:office" xmlns:oel="http://schemas.microsoft.com/office/2019/extlst" xmlns:r="http://schemas.openxmlformats.org/officeDocument/2006/relationships" xmlns:m="http://schemas.openxmlformats.org/officeDocument/2006/math" xmlns:v="urn:schemas-microsoft-com:vml" xmlns:wp14="http://schemas.microsoft.com/office/word/2010/wordprocessingDrawing" xmlns:wp="http://schemas.openxmlformats.org/drawingml/2006/wordprocessingDrawing" xmlns:w10="urn:schemas-microsoft-com:office:word" xmlns:w="http://schemas.openxmlformats.org/wordprocessingml/2006/main" xmlns:w14="http://schemas.microsoft.com/office/word/2010/wordml" xmlns:w15="http://schemas.microsoft.com/office/word/2012/wordml" xmlns:w16cex="http://schemas.microsoft.com/office/word/2018/wordml/cex" xmlns:w16cid="http://schemas.microsoft.com/office/word/2016/wordml/cid" xmlns:w16="http://schemas.microsoft.com/office/word/2018/wordml" xmlns:w16du="http://schemas.microsoft.com/office/word/2023/wordml/word16du" xmlns:w16sdtdh="http://schemas.microsoft.com/office/word/2020/wordml/sdtdatahash" xmlns:w16se="http://schemas.microsoft.com/office/word/2015/wordml/symex" xmlns:wpg="http://schemas.microsoft.com/office/word/2010/wordprocessingGroup" xmlns:wpi="http://schemas.microsoft.com/office/word/2010/wordprocessingInk" xmlns:wne="http://schemas.microsoft.com/office/word/2006/wordml" xmlns:wps="http://schemas.microsoft.com/office/word/2010/wordprocessingShape" mc:Ignorable="w14 w15 w16se w16cid w16 w16cex w16sdtdh w16du wp14">
+  <w:comment w:id="0" w:author="Akujobi, John  - SDSU Student" w:date="2024-08-29T17:52:00Z" w:initials="JA">
+    <w:p>
+      <w:pPr>
+        <w:pStyle w:val="CommentText"/>
+      </w:pPr>
+      <w:r>
+        <w:rPr>
+          <w:rStyle w:val="CommentReference"/>
+        </w:rPr>
+        <w:annotationRef/>
+      </w:r>
+      <w:r>
+        <w:t>Write your first name here</w:t>
+      </w:r>
+      <w:r>
+        <w:br/>
+        <w:t>For example: “John Akujobi”</w:t>
+      </w:r>
+      <w:r>
+        <w:br/>
+        <w:t>Tip: If your name is a bit long, adjust the font size</w:t>
+      </w:r>
+    </w:p>
+  </w:comment>
+  <w:comment w:id="1" w:author="Akujobi, John  - SDSU Student" w:date="2024-08-29T17:54:00Z" w:initials="JA">
+    <w:p>
+      <w:pPr>
+        <w:pStyle w:val="CommentText"/>
+      </w:pPr>
+      <w:r>
+        <w:rPr>
+          <w:rStyle w:val="CommentReference"/>
+        </w:rPr>
+        <w:annotationRef/>
+      </w:r>
+      <w:r>
+        <w:t>The title of the position you are applying for</w:t>
+      </w:r>
+      <w:r>
+        <w:br/>
+      </w:r>
+      <w:r>
+        <w:br/>
+        <w:t>For example</w:t>
+      </w:r>
+      <w:r>
+        <w:br/>
+        <w:t>“Software engineer intern”</w:t>
+      </w:r>
+    </w:p>
+  </w:comment>
+  <w:comment w:id="2" w:author="Akujobi, John  - SDSU Student" w:date="2024-08-29T17:56:00Z" w:initials="JA">
+    <w:p>
+      <w:pPr>
+        <w:pStyle w:val="CommentText"/>
+      </w:pPr>
+      <w:r>
+        <w:rPr>
+          <w:rStyle w:val="CommentReference"/>
+        </w:rPr>
+        <w:annotationRef/>
+      </w:r>
+      <w:r>
+        <w:t>Your phone number</w:t>
+      </w:r>
+      <w:r>
+        <w:br/>
+      </w:r>
+      <w:r>
+        <w:br/>
+        <w:t>Tip: I would recommend you do not put in your personal phone number in resumes because resumes are public and can be a privacy issue.</w:t>
+      </w:r>
+      <w:r>
+        <w:br/>
+      </w:r>
+      <w:r>
+        <w:br/>
+        <w:t>Instead, use a secondary number, such as google voice, or a number dedicated to work</w:t>
+      </w:r>
+    </w:p>
+  </w:comment>
+  <w:comment w:id="3" w:author="Akujobi, John  - SDSU Student" w:date="2024-08-29T17:58:00Z" w:initials="JA">
+    <w:p>
+      <w:pPr>
+        <w:pStyle w:val="CommentText"/>
+      </w:pPr>
+      <w:r>
+        <w:rPr>
+          <w:rStyle w:val="CommentReference"/>
+        </w:rPr>
+        <w:annotationRef/>
+      </w:r>
+      <w:r>
+        <w:t>Address:</w:t>
+      </w:r>
+      <w:r>
+        <w:br/>
+      </w:r>
+      <w:r>
+        <w:br/>
+        <w:t>Tips:</w:t>
+      </w:r>
+      <w:r>
+        <w:br/>
+        <w:t>- Only insert your City/town, state and zip code.</w:t>
+      </w:r>
+      <w:r>
+        <w:br/>
+        <w:t>- Do NOT put in your home and street address. Only provide that to the company only when asked</w:t>
+      </w:r>
+    </w:p>
+  </w:comment>
+  <w:comment w:id="4" w:author="Akujobi, John  - SDSU Student" w:date="2024-08-29T18:00:00Z" w:initials="JA">
+    <w:p>
+      <w:pPr>
+        <w:pStyle w:val="CommentText"/>
+        <w:numPr>
+          <w:ilvl w:val="0"/>
+          <w:numId w:val="7"/>
+        </w:numPr>
+      </w:pPr>
+      <w:r>
+        <w:rPr>
+          <w:rStyle w:val="CommentReference"/>
+        </w:rPr>
+        <w:annotationRef/>
+      </w:r>
+      <w:r>
+        <w:t>Replace “username” with your LinkedIn username</w:t>
+      </w:r>
+    </w:p>
+    <w:p>
+      <w:pPr>
+        <w:pStyle w:val="CommentText"/>
+        <w:numPr>
+          <w:ilvl w:val="0"/>
+          <w:numId w:val="7"/>
+        </w:numPr>
+      </w:pPr>
+      <w:r>
+        <w:t>“Ctrl-K” to change the hyperlink on the text to match the link to your LinkedIn profile</w:t>
+      </w:r>
+    </w:p>
+  </w:comment>
+</w:comments>
+</file>
+
+<file path=word/commentsExtended.xml><?xml version="1.0" encoding="utf-8"?>
+<w15:commentsEx xmlns:wpc="http://schemas.microsoft.com/office/word/2010/wordprocessingCanvas" xmlns:cx="http://schemas.microsoft.com/office/drawing/2014/chartex" xmlns:cx1="http://schemas.microsoft.com/office/drawing/2015/9/8/chartex" xmlns:cx2="http://schemas.microsoft.com/office/drawing/2015/10/21/chartex" xmlns:cx3="http://schemas.microsoft.com/office/drawing/2016/5/9/chartex" xmlns:cx4="http://schemas.microsoft.com/office/drawing/2016/5/10/chartex" xmlns:cx5="http://schemas.microsoft.com/office/drawing/2016/5/11/chartex" xmlns:cx6="http://schemas.microsoft.com/office/drawing/2016/5/12/chartex" xmlns:cx7="http://schemas.microsoft.com/office/drawing/2016/5/13/chartex" xmlns:cx8="http://schemas.microsoft.com/office/drawing/2016/5/14/chartex" xmlns:mc="http://schemas.openxmlformats.org/markup-compatibility/2006" xmlns:aink="http://schemas.microsoft.com/office/drawing/2016/ink" xmlns:am3d="http://schemas.microsoft.com/office/drawing/2017/model3d" xmlns:o="urn:schemas-microsoft-com:office:office" xmlns:oel="http://schemas.microsoft.com/office/2019/extlst" xmlns:r="http://schemas.openxmlformats.org/officeDocument/2006/relationships" xmlns:m="http://schemas.openxmlformats.org/officeDocument/2006/math" xmlns:v="urn:schemas-microsoft-com:vml" xmlns:wp14="http://schemas.microsoft.com/office/word/2010/wordprocessingDrawing" xmlns:wp="http://schemas.openxmlformats.org/drawingml/2006/wordprocessingDrawing" xmlns:w10="urn:schemas-microsoft-com:office:word" xmlns:w="http://schemas.openxmlformats.org/wordprocessingml/2006/main" xmlns:w14="http://schemas.microsoft.com/office/word/2010/wordml" xmlns:w15="http://schemas.microsoft.com/office/word/2012/wordml" xmlns:w16cex="http://schemas.microsoft.com/office/word/2018/wordml/cex" xmlns:w16cid="http://schemas.microsoft.com/office/word/2016/wordml/cid" xmlns:w16="http://schemas.microsoft.com/office/word/2018/wordml" xmlns:w16du="http://schemas.microsoft.com/office/word/2023/wordml/word16du" xmlns:w16sdtdh="http://schemas.microsoft.com/office/word/2020/wordml/sdtdatahash" xmlns:w16se="http://schemas.microsoft.com/office/word/2015/wordml/symex" xmlns:wpg="http://schemas.microsoft.com/office/word/2010/wordprocessingGroup" xmlns:wpi="http://schemas.microsoft.com/office/word/2010/wordprocessingInk" xmlns:wne="http://schemas.microsoft.com/office/word/2006/wordml" xmlns:wps="http://schemas.microsoft.com/office/word/2010/wordprocessingShape" mc:Ignorable="w14 w15 w16se w16cid w16 w16cex w16sdtdh w16du wp14">
+  <w15:commentEx w15:paraId="1E5E774D" w15:done="0"/>
+  <w15:commentEx w15:paraId="52E4667B" w15:done="0"/>
+  <w15:commentEx w15:paraId="6583236B" w15:done="0"/>
+  <w15:commentEx w15:paraId="04A0A315" w15:done="0"/>
+  <w15:commentEx w15:paraId="356D9969" w15:done="0"/>
+</w15:commentsEx>
+</file>
+
+<file path=word/commentsExtensible.xml><?xml version="1.0" encoding="utf-8"?>
+<w16cex:commentsExtensible xmlns:wpc="http://schemas.microsoft.com/office/word/2010/wordprocessingCanvas" xmlns:cx="http://schemas.microsoft.com/office/drawing/2014/chartex" xmlns:cx1="http://schemas.microsoft.com/office/drawing/2015/9/8/chartex" xmlns:cx2="http://schemas.microsoft.com/office/drawing/2015/10/21/chartex" xmlns:cx3="http://schemas.microsoft.com/office/drawing/2016/5/9/chartex" xmlns:cx4="http://schemas.microsoft.com/office/drawing/2016/5/10/chartex" xmlns:cx5="http://schemas.microsoft.com/office/drawing/2016/5/11/chartex" xmlns:cx6="http://schemas.microsoft.com/office/drawing/2016/5/12/chartex" xmlns:cx7="http://schemas.microsoft.com/office/drawing/2016/5/13/chartex" xmlns:cx8="http://schemas.microsoft.com/office/drawing/2016/5/14/chartex" xmlns:cr="http://schemas.microsoft.com/office/comments/2020/reactions" xmlns:mc="http://schemas.openxmlformats.org/markup-compatibility/2006" xmlns:aink="http://schemas.microsoft.com/office/drawing/2016/ink" xmlns:am3d="http://schemas.microsoft.com/office/drawing/2017/model3d" xmlns:o="urn:schemas-microsoft-com:office:office" xmlns:oel="http://schemas.microsoft.com/office/2019/extlst" xmlns:r="http://schemas.openxmlformats.org/officeDocument/2006/relationships" xmlns:m="http://schemas.openxmlformats.org/officeDocument/2006/math" xmlns:v="urn:schemas-microsoft-com:vml" xmlns:wp14="http://schemas.microsoft.com/office/word/2010/wordprocessingDrawing" xmlns:wp="http://schemas.openxmlformats.org/drawingml/2006/wordprocessingDrawing" xmlns:w10="urn:schemas-microsoft-com:office:word" xmlns:w="http://schemas.openxmlformats.org/wordprocessingml/2006/main" xmlns:w14="http://schemas.microsoft.com/office/word/2010/wordml" xmlns:w15="http://schemas.microsoft.com/office/word/2012/wordml" xmlns:w16cex="http://schemas.microsoft.com/office/word/2018/wordml/cex" xmlns:w16cid="http://schemas.microsoft.com/office/word/2016/wordml/cid" xmlns:w16="http://schemas.microsoft.com/office/word/2018/wordml" xmlns:w16du="http://schemas.microsoft.com/office/word/2023/wordml/word16du" xmlns:w16sdtdh="http://schemas.microsoft.com/office/word/2020/wordml/sdtdatahash" xmlns:w16se="http://schemas.microsoft.com/office/word/2015/wordml/symex" xmlns:wpg="http://schemas.microsoft.com/office/word/2010/wordprocessingGroup" xmlns:wpi="http://schemas.microsoft.com/office/word/2010/wordprocessingInk" xmlns:wne="http://schemas.microsoft.com/office/word/2006/wordml" xmlns:wps="http://schemas.microsoft.com/office/word/2010/wordprocessingShape" mc:Ignorable="w14 w15 w16se w16cid w16 w16cex w16sdtdh cr w16du wp14">
+  <w16cex:commentExtensible w16cex:durableId="6E89E141" w16cex:dateUtc="2024-08-29T22:52:00Z"/>
+  <w16cex:commentExtensible w16cex:durableId="7E14DDBA" w16cex:dateUtc="2024-08-29T22:54:00Z"/>
+  <w16cex:commentExtensible w16cex:durableId="1D6DB6B5" w16cex:dateUtc="2024-08-29T22:56:00Z"/>
+  <w16cex:commentExtensible w16cex:durableId="000604A9" w16cex:dateUtc="2024-08-29T22:58:00Z"/>
+  <w16cex:commentExtensible w16cex:durableId="775845A0" w16cex:dateUtc="2024-08-29T23:00:00Z"/>
+</w16cex:commentsExtensible>
+</file>
+
+<file path=word/commentsIds.xml><?xml version="1.0" encoding="utf-8"?>
+<w16cid:commentsIds xmlns:wpc="http://schemas.microsoft.com/office/word/2010/wordprocessingCanvas" xmlns:cx="http://schemas.microsoft.com/office/drawing/2014/chartex" xmlns:cx1="http://schemas.microsoft.com/office/drawing/2015/9/8/chartex" xmlns:cx2="http://schemas.microsoft.com/office/drawing/2015/10/21/chartex" xmlns:cx3="http://schemas.microsoft.com/office/drawing/2016/5/9/chartex" xmlns:cx4="http://schemas.microsoft.com/office/drawing/2016/5/10/chartex" xmlns:cx5="http://schemas.microsoft.com/office/drawing/2016/5/11/chartex" xmlns:cx6="http://schemas.microsoft.com/office/drawing/2016/5/12/chartex" xmlns:cx7="http://schemas.microsoft.com/office/drawing/2016/5/13/chartex" xmlns:cx8="http://schemas.microsoft.com/office/drawing/2016/5/14/chartex" xmlns:mc="http://schemas.openxmlformats.org/markup-compatibility/2006" xmlns:aink="http://schemas.microsoft.com/office/drawing/2016/ink" xmlns:am3d="http://schemas.microsoft.com/office/drawing/2017/model3d" xmlns:o="urn:schemas-microsoft-com:office:office" xmlns:oel="http://schemas.microsoft.com/office/2019/extlst" xmlns:r="http://schemas.openxmlformats.org/officeDocument/2006/relationships" xmlns:m="http://schemas.openxmlformats.org/officeDocument/2006/math" xmlns:v="urn:schemas-microsoft-com:vml" xmlns:wp14="http://schemas.microsoft.com/office/word/2010/wordprocessingDrawing" xmlns:wp="http://schemas.openxmlformats.org/drawingml/2006/wordprocessingDrawing" xmlns:w10="urn:schemas-microsoft-com:office:word" xmlns:w="http://schemas.openxmlformats.org/wordprocessingml/2006/main" xmlns:w14="http://schemas.microsoft.com/office/word/2010/wordml" xmlns:w15="http://schemas.microsoft.com/office/word/2012/wordml" xmlns:w16cex="http://schemas.microsoft.com/office/word/2018/wordml/cex" xmlns:w16cid="http://schemas.microsoft.com/office/word/2016/wordml/cid" xmlns:w16="http://schemas.microsoft.com/office/word/2018/wordml" xmlns:w16du="http://schemas.microsoft.com/office/word/2023/wordml/word16du" xmlns:w16sdtdh="http://schemas.microsoft.com/office/word/2020/wordml/sdtdatahash" xmlns:w16se="http://schemas.microsoft.com/office/word/2015/wordml/symex" xmlns:wpg="http://schemas.microsoft.com/office/word/2010/wordprocessingGroup" xmlns:wpi="http://schemas.microsoft.com/office/word/2010/wordprocessingInk" xmlns:wne="http://schemas.microsoft.com/office/word/2006/wordml" xmlns:wps="http://schemas.microsoft.com/office/word/2010/wordprocessingShape" mc:Ignorable="w14 w15 w16se w16cid w16 w16cex w16sdtdh w16du wp14">
+  <w16cid:commentId w16cid:paraId="1E5E774D" w16cid:durableId="6E89E141"/>
+  <w16cid:commentId w16cid:paraId="52E4667B" w16cid:durableId="7E14DDBA"/>
+  <w16cid:commentId w16cid:paraId="6583236B" w16cid:durableId="1D6DB6B5"/>
+  <w16cid:commentId w16cid:paraId="04A0A315" w16cid:durableId="000604A9"/>
+  <w16cid:commentId w16cid:paraId="356D9969" w16cid:durableId="775845A0"/>
+</w16cid:commentsIds>
 </file>
 
 <file path=word/intelligence2.xml><?xml version="1.0" encoding="utf-8"?>
@@ -2948,6 +3304,92 @@
       </w:rPr>
     </w:lvl>
   </w:abstractNum>
+  <w:abstractNum w:abstractNumId="6" w15:restartNumberingAfterBreak="0">
+    <w:nsid w:val="656F2875"/>
+    <w:multiLevelType w:val="hybridMultilevel"/>
+    <w:tmpl w:val="90E2CCD2"/>
+    <w:lvl w:ilvl="0" w:tplc="3F4E0728">
+      <w:start w:val="1"/>
+      <w:numFmt w:val="decimal"/>
+      <w:lvlText w:val="%1."/>
+      <w:lvlJc w:val="left"/>
+      <w:pPr>
+        <w:ind w:left="1020" w:hanging="360"/>
+      </w:pPr>
+    </w:lvl>
+    <w:lvl w:ilvl="1" w:tplc="E27EBF12">
+      <w:start w:val="1"/>
+      <w:numFmt w:val="decimal"/>
+      <w:lvlText w:val="%2."/>
+      <w:lvlJc w:val="left"/>
+      <w:pPr>
+        <w:ind w:left="1020" w:hanging="360"/>
+      </w:pPr>
+    </w:lvl>
+    <w:lvl w:ilvl="2" w:tplc="C232871C">
+      <w:start w:val="1"/>
+      <w:numFmt w:val="decimal"/>
+      <w:lvlText w:val="%3."/>
+      <w:lvlJc w:val="left"/>
+      <w:pPr>
+        <w:ind w:left="1020" w:hanging="360"/>
+      </w:pPr>
+    </w:lvl>
+    <w:lvl w:ilvl="3" w:tplc="A4026CF6">
+      <w:start w:val="1"/>
+      <w:numFmt w:val="decimal"/>
+      <w:lvlText w:val="%4."/>
+      <w:lvlJc w:val="left"/>
+      <w:pPr>
+        <w:ind w:left="1020" w:hanging="360"/>
+      </w:pPr>
+    </w:lvl>
+    <w:lvl w:ilvl="4" w:tplc="8298700A">
+      <w:start w:val="1"/>
+      <w:numFmt w:val="decimal"/>
+      <w:lvlText w:val="%5."/>
+      <w:lvlJc w:val="left"/>
+      <w:pPr>
+        <w:ind w:left="1020" w:hanging="360"/>
+      </w:pPr>
+    </w:lvl>
+    <w:lvl w:ilvl="5" w:tplc="AC944CA8">
+      <w:start w:val="1"/>
+      <w:numFmt w:val="decimal"/>
+      <w:lvlText w:val="%6."/>
+      <w:lvlJc w:val="left"/>
+      <w:pPr>
+        <w:ind w:left="1020" w:hanging="360"/>
+      </w:pPr>
+    </w:lvl>
+    <w:lvl w:ilvl="6" w:tplc="52C01BEE">
+      <w:start w:val="1"/>
+      <w:numFmt w:val="decimal"/>
+      <w:lvlText w:val="%7."/>
+      <w:lvlJc w:val="left"/>
+      <w:pPr>
+        <w:ind w:left="1020" w:hanging="360"/>
+      </w:pPr>
+    </w:lvl>
+    <w:lvl w:ilvl="7" w:tplc="CA4C77FC">
+      <w:start w:val="1"/>
+      <w:numFmt w:val="decimal"/>
+      <w:lvlText w:val="%8."/>
+      <w:lvlJc w:val="left"/>
+      <w:pPr>
+        <w:ind w:left="1020" w:hanging="360"/>
+      </w:pPr>
+    </w:lvl>
+    <w:lvl w:ilvl="8" w:tplc="9190E9BA">
+      <w:start w:val="1"/>
+      <w:numFmt w:val="decimal"/>
+      <w:lvlText w:val="%9."/>
+      <w:lvlJc w:val="left"/>
+      <w:pPr>
+        <w:ind w:left="1020" w:hanging="360"/>
+      </w:pPr>
+    </w:lvl>
+  </w:abstractNum>
   <w:num w:numId="1" w16cid:durableId="1952543360">
     <w:abstractNumId w:val="3"/>
   </w:num>
@@ -2966,7 +3408,18 @@
   <w:num w:numId="6" w16cid:durableId="2105413328">
     <w:abstractNumId w:val="5"/>
   </w:num>
+  <w:num w:numId="7" w16cid:durableId="241529130">
+    <w:abstractNumId w:val="6"/>
+  </w:num>
 </w:numbering>
+</file>
+
+<file path=word/people.xml><?xml version="1.0" encoding="utf-8"?>
+<w15:people xmlns:wpc="http://schemas.microsoft.com/office/word/2010/wordprocessingCanvas" xmlns:cx="http://schemas.microsoft.com/office/drawing/2014/chartex" xmlns:cx1="http://schemas.microsoft.com/office/drawing/2015/9/8/chartex" xmlns:cx2="http://schemas.microsoft.com/office/drawing/2015/10/21/chartex" xmlns:cx3="http://schemas.microsoft.com/office/drawing/2016/5/9/chartex" xmlns:cx4="http://schemas.microsoft.com/office/drawing/2016/5/10/chartex" xmlns:cx5="http://schemas.microsoft.com/office/drawing/2016/5/11/chartex" xmlns:cx6="http://schemas.microsoft.com/office/drawing/2016/5/12/chartex" xmlns:cx7="http://schemas.microsoft.com/office/drawing/2016/5/13/chartex" xmlns:cx8="http://schemas.microsoft.com/office/drawing/2016/5/14/chartex" xmlns:mc="http://schemas.openxmlformats.org/markup-compatibility/2006" xmlns:aink="http://schemas.microsoft.com/office/drawing/2016/ink" xmlns:am3d="http://schemas.microsoft.com/office/drawing/2017/model3d" xmlns:o="urn:schemas-microsoft-com:office:office" xmlns:oel="http://schemas.microsoft.com/office/2019/extlst" xmlns:r="http://schemas.openxmlformats.org/officeDocument/2006/relationships" xmlns:m="http://schemas.openxmlformats.org/officeDocument/2006/math" xmlns:v="urn:schemas-microsoft-com:vml" xmlns:wp14="http://schemas.microsoft.com/office/word/2010/wordprocessingDrawing" xmlns:wp="http://schemas.openxmlformats.org/drawingml/2006/wordprocessingDrawing" xmlns:w10="urn:schemas-microsoft-com:office:word" xmlns:w="http://schemas.openxmlformats.org/wordprocessingml/2006/main" xmlns:w14="http://schemas.microsoft.com/office/word/2010/wordml" xmlns:w15="http://schemas.microsoft.com/office/word/2012/wordml" xmlns:w16cex="http://schemas.microsoft.com/office/word/2018/wordml/cex" xmlns:w16cid="http://schemas.microsoft.com/office/word/2016/wordml/cid" xmlns:w16="http://schemas.microsoft.com/office/word/2018/wordml" xmlns:w16du="http://schemas.microsoft.com/office/word/2023/wordml/word16du" xmlns:w16sdtdh="http://schemas.microsoft.com/office/word/2020/wordml/sdtdatahash" xmlns:w16se="http://schemas.microsoft.com/office/word/2015/wordml/symex" xmlns:wpg="http://schemas.microsoft.com/office/word/2010/wordprocessingGroup" xmlns:wpi="http://schemas.microsoft.com/office/word/2010/wordprocessingInk" xmlns:wne="http://schemas.microsoft.com/office/word/2006/wordml" xmlns:wps="http://schemas.microsoft.com/office/word/2010/wordprocessingShape" mc:Ignorable="w14 w15 w16se w16cid w16 w16cex w16sdtdh w16du wp14">
+  <w15:person w15:author="Akujobi, John  - SDSU Student">
+    <w15:presenceInfo w15:providerId="AD" w15:userId="S::John.Akujobi@jacks.sdstate.edu::2496a094-1a0b-4f77-9cad-f0a374ce4708"/>
+  </w15:person>
+</w15:people>
 </file>
 
 <file path=word/styles.xml><?xml version="1.0" encoding="utf-8"?>
@@ -3454,7 +3907,6 @@
   <w:style w:type="character" w:default="1" w:styleId="DefaultParagraphFont">
     <w:name w:val="Default Paragraph Font"/>
     <w:uiPriority w:val="1"/>
-    <w:semiHidden/>
     <w:unhideWhenUsed/>
   </w:style>
   <w:style w:type="table" w:default="1" w:styleId="TableNormal">
@@ -3738,6 +4190,73 @@
     <w:rPr>
       <w:color w:val="954F72" w:themeColor="followedHyperlink"/>
       <w:u w:val="single"/>
+    </w:rPr>
+  </w:style>
+  <w:style w:type="character" w:styleId="CommentReference">
+    <w:name w:val="annotation reference"/>
+    <w:basedOn w:val="DefaultParagraphFont"/>
+    <w:uiPriority w:val="99"/>
+    <w:semiHidden/>
+    <w:unhideWhenUsed/>
+    <w:rsid w:val="00D70CDD"/>
+    <w:rPr>
+      <w:sz w:val="16"/>
+      <w:szCs w:val="16"/>
+    </w:rPr>
+  </w:style>
+  <w:style w:type="paragraph" w:styleId="CommentText">
+    <w:name w:val="annotation text"/>
+    <w:basedOn w:val="Normal"/>
+    <w:link w:val="CommentTextChar"/>
+    <w:uiPriority w:val="99"/>
+    <w:unhideWhenUsed/>
+    <w:rsid w:val="00D70CDD"/>
+    <w:pPr>
+      <w:spacing w:line="240" w:lineRule="auto"/>
+    </w:pPr>
+    <w:rPr>
+      <w:szCs w:val="20"/>
+    </w:rPr>
+  </w:style>
+  <w:style w:type="character" w:customStyle="1" w:styleId="CommentTextChar">
+    <w:name w:val="Comment Text Char"/>
+    <w:basedOn w:val="DefaultParagraphFont"/>
+    <w:link w:val="CommentText"/>
+    <w:uiPriority w:val="99"/>
+    <w:rsid w:val="00D70CDD"/>
+    <w:rPr>
+      <w:rFonts w:ascii="Times New Roman" w:hAnsi="Times New Roman"/>
+      <w:sz w:val="20"/>
+      <w:szCs w:val="20"/>
+    </w:rPr>
+  </w:style>
+  <w:style w:type="paragraph" w:styleId="CommentSubject">
+    <w:name w:val="annotation subject"/>
+    <w:basedOn w:val="CommentText"/>
+    <w:next w:val="CommentText"/>
+    <w:link w:val="CommentSubjectChar"/>
+    <w:uiPriority w:val="99"/>
+    <w:semiHidden/>
+    <w:unhideWhenUsed/>
+    <w:rsid w:val="00D70CDD"/>
+    <w:rPr>
+      <w:b/>
+      <w:bCs/>
+    </w:rPr>
+  </w:style>
+  <w:style w:type="character" w:customStyle="1" w:styleId="CommentSubjectChar">
+    <w:name w:val="Comment Subject Char"/>
+    <w:basedOn w:val="CommentTextChar"/>
+    <w:link w:val="CommentSubject"/>
+    <w:uiPriority w:val="99"/>
+    <w:semiHidden/>
+    <w:rsid w:val="00D70CDD"/>
+    <w:rPr>
+      <w:rFonts w:ascii="Times New Roman" w:hAnsi="Times New Roman"/>
+      <w:b/>
+      <w:bCs/>
+      <w:sz w:val="20"/>
+      <w:szCs w:val="20"/>
     </w:rPr>
   </w:style>
 </w:styles>

</xml_diff>